<commit_message>
V1.1 - Feito intems 1.1 e 4. Criados intems 2.1 e 2.2
</commit_message>
<xml_diff>
--- a/TCC.docx
+++ b/TCC.docx
@@ -1,6 +1,6 @@
 
 <file path=word/document.xml><?xml version="1.0" encoding="utf-8"?>
-<w:document xmlns:wpc="http://schemas.microsoft.com/office/word/2010/wordprocessingCanvas" xmlns:mc="http://schemas.openxmlformats.org/markup-compatibility/2006" xmlns:o="urn:schemas-microsoft-com:office:office" xmlns:r="http://schemas.openxmlformats.org/officeDocument/2006/relationships" xmlns:m="http://schemas.openxmlformats.org/officeDocument/2006/math" xmlns:v="urn:schemas-microsoft-com:vml" xmlns:wp14="http://schemas.microsoft.com/office/word/2010/wordprocessingDrawing" xmlns:wp="http://schemas.openxmlformats.org/drawingml/2006/wordprocessingDrawing" xmlns:w10="urn:schemas-microsoft-com:office:word" xmlns:w="http://schemas.openxmlformats.org/wordprocessingml/2006/main" xmlns:w14="http://schemas.microsoft.com/office/word/2010/wordml" xmlns:wpg="http://schemas.microsoft.com/office/word/2010/wordprocessingGroup" xmlns:wpi="http://schemas.microsoft.com/office/word/2010/wordprocessingInk" xmlns:wne="http://schemas.microsoft.com/office/word/2006/wordml" xmlns:wps="http://schemas.microsoft.com/office/word/2010/wordprocessingShape" mc:Ignorable="w14 wp14">
+<w:document xmlns:ve="http://schemas.openxmlformats.org/markup-compatibility/2006" xmlns:o="urn:schemas-microsoft-com:office:office" xmlns:r="http://schemas.openxmlformats.org/officeDocument/2006/relationships" xmlns:m="http://schemas.openxmlformats.org/officeDocument/2006/math" xmlns:v="urn:schemas-microsoft-com:vml" xmlns:wp="http://schemas.openxmlformats.org/drawingml/2006/wordprocessingDrawing" xmlns:w10="urn:schemas-microsoft-com:office:word" xmlns:w="http://schemas.openxmlformats.org/wordprocessingml/2006/main" xmlns:wne="http://schemas.microsoft.com/office/word/2006/wordml">
   <w:body>
     <w:p>
       <w:pPr>
@@ -149,6 +149,7 @@
           <w:b/>
           <w:sz w:val="24"/>
           <w:szCs w:val="24"/>
+          <w:u w:val="single"/>
         </w:rPr>
       </w:pPr>
       <w:r>
@@ -158,27 +159,7 @@
           <w:sz w:val="24"/>
           <w:szCs w:val="24"/>
         </w:rPr>
-        <w:t xml:space="preserve">Nome do </w:t>
-      </w:r>
-      <w:proofErr w:type="gramStart"/>
-      <w:r>
-        <w:rPr>
-          <w:rFonts w:ascii="Arial" w:hAnsi="Arial" w:cs="Arial"/>
-          <w:b/>
-          <w:sz w:val="24"/>
-          <w:szCs w:val="24"/>
-        </w:rPr>
-        <w:t>autor(</w:t>
-      </w:r>
-      <w:proofErr w:type="gramEnd"/>
-      <w:r>
-        <w:rPr>
-          <w:rFonts w:ascii="Arial" w:hAnsi="Arial" w:cs="Arial"/>
-          <w:b/>
-          <w:sz w:val="24"/>
-          <w:szCs w:val="24"/>
-        </w:rPr>
-        <w:t>a)</w:t>
+        <w:t>João Carlos De Sá Machado</w:t>
       </w:r>
     </w:p>
     <w:p>
@@ -259,6 +240,7 @@
           <w:color w:val="222222"/>
           <w:sz w:val="24"/>
           <w:szCs w:val="24"/>
+          <w:u w:val="single"/>
           <w:shd w:val="clear" w:color="auto" w:fill="FFFFFF"/>
         </w:rPr>
       </w:pPr>
@@ -271,7 +253,7 @@
           <w:szCs w:val="24"/>
           <w:shd w:val="clear" w:color="auto" w:fill="FFFFFF"/>
         </w:rPr>
-        <w:t xml:space="preserve">TÍTULO DO PROJETO </w:t>
+        <w:t>Role</w:t>
       </w:r>
       <w:r>
         <w:rPr>
@@ -282,7 +264,7 @@
           <w:szCs w:val="24"/>
           <w:shd w:val="clear" w:color="auto" w:fill="FFFFFF"/>
         </w:rPr>
-        <w:t>APLICATIVO</w:t>
+        <w:t xml:space="preserve"> BSB</w:t>
       </w:r>
       <w:r>
         <w:rPr>
@@ -293,7 +275,7 @@
           <w:szCs w:val="24"/>
           <w:shd w:val="clear" w:color="auto" w:fill="FFFFFF"/>
         </w:rPr>
-        <w:t xml:space="preserve"> </w:t>
+        <w:t xml:space="preserve"> –</w:t>
       </w:r>
       <w:r>
         <w:rPr>
@@ -304,7 +286,7 @@
           <w:szCs w:val="24"/>
           <w:shd w:val="clear" w:color="auto" w:fill="FFFFFF"/>
         </w:rPr>
-        <w:t>(EM MAIÚSCULAS)</w:t>
+        <w:t xml:space="preserve"> Sistema Gerenciador</w:t>
       </w:r>
       <w:r>
         <w:rPr>
@@ -315,7 +297,7 @@
           <w:szCs w:val="24"/>
           <w:shd w:val="clear" w:color="auto" w:fill="FFFFFF"/>
         </w:rPr>
-        <w:t xml:space="preserve"> </w:t>
+        <w:t xml:space="preserve"> de Eventos</w:t>
       </w:r>
     </w:p>
     <w:p>
@@ -353,6 +335,7 @@
           <w:color w:val="222222"/>
           <w:sz w:val="24"/>
           <w:szCs w:val="24"/>
+          <w:u w:val="single"/>
           <w:shd w:val="clear" w:color="auto" w:fill="FFFFFF"/>
         </w:rPr>
       </w:pPr>
@@ -494,7 +477,7 @@
           <w:szCs w:val="24"/>
           <w:shd w:val="clear" w:color="auto" w:fill="FFFFFF"/>
         </w:rPr>
-        <w:t>Cidade</w:t>
+        <w:t>Brasília</w:t>
       </w:r>
     </w:p>
     <w:p>
@@ -517,37 +500,7 @@
           <w:szCs w:val="24"/>
           <w:shd w:val="clear" w:color="auto" w:fill="FFFFFF"/>
         </w:rPr>
-        <w:t xml:space="preserve"> </w:t>
-      </w:r>
-      <w:r>
-        <w:rPr>
-          <w:rFonts w:ascii="Arial" w:hAnsi="Arial" w:cs="Arial"/>
-          <w:color w:val="222222"/>
-          <w:sz w:val="24"/>
-          <w:szCs w:val="24"/>
-          <w:shd w:val="clear" w:color="auto" w:fill="FFFFFF"/>
-        </w:rPr>
-        <w:t>A</w:t>
-      </w:r>
-      <w:r>
-        <w:rPr>
-          <w:rFonts w:ascii="Arial" w:hAnsi="Arial" w:cs="Arial"/>
-          <w:color w:val="222222"/>
-          <w:sz w:val="24"/>
-          <w:szCs w:val="24"/>
-          <w:shd w:val="clear" w:color="auto" w:fill="FFFFFF"/>
-        </w:rPr>
-        <w:t>no</w:t>
-      </w:r>
-      <w:r>
-        <w:rPr>
-          <w:rFonts w:ascii="Arial" w:hAnsi="Arial" w:cs="Arial"/>
-          <w:color w:val="222222"/>
-          <w:sz w:val="24"/>
-          <w:szCs w:val="24"/>
-          <w:shd w:val="clear" w:color="auto" w:fill="FFFFFF"/>
-        </w:rPr>
-        <w:t xml:space="preserve"> </w:t>
+        <w:t>2017</w:t>
       </w:r>
     </w:p>
     <w:p>
@@ -559,18 +512,7 @@
           <w:color w:val="222222"/>
           <w:sz w:val="24"/>
           <w:szCs w:val="24"/>
-          <w:shd w:val="clear" w:color="auto" w:fill="FFFFFF"/>
-        </w:rPr>
-      </w:pPr>
-    </w:p>
-    <w:p>
-      <w:pPr>
-        <w:spacing w:after="0" w:line="360" w:lineRule="auto"/>
-        <w:rPr>
-          <w:rFonts w:ascii="Arial" w:hAnsi="Arial" w:cs="Arial"/>
-          <w:color w:val="222222"/>
-          <w:sz w:val="24"/>
-          <w:szCs w:val="24"/>
+          <w:u w:val="single"/>
           <w:shd w:val="clear" w:color="auto" w:fill="FFFFFF"/>
         </w:rPr>
       </w:pPr>
@@ -580,6 +522,31 @@
         <w:spacing w:after="0" w:line="360" w:lineRule="auto"/>
         <w:jc w:val="center"/>
         <w:rPr>
+          <w:rFonts w:ascii="Arial" w:hAnsi="Arial" w:cs="Arial"/>
+          <w:color w:val="222222"/>
+          <w:sz w:val="24"/>
+          <w:szCs w:val="24"/>
+          <w:shd w:val="clear" w:color="auto" w:fill="FFFFFF"/>
+        </w:rPr>
+      </w:pPr>
+    </w:p>
+    <w:p>
+      <w:pPr>
+        <w:spacing w:after="0" w:line="360" w:lineRule="auto"/>
+        <w:rPr>
+          <w:rFonts w:ascii="Arial" w:hAnsi="Arial" w:cs="Arial"/>
+          <w:color w:val="222222"/>
+          <w:sz w:val="24"/>
+          <w:szCs w:val="24"/>
+          <w:shd w:val="clear" w:color="auto" w:fill="FFFFFF"/>
+        </w:rPr>
+      </w:pPr>
+    </w:p>
+    <w:p>
+      <w:pPr>
+        <w:spacing w:after="0" w:line="360" w:lineRule="auto"/>
+        <w:jc w:val="center"/>
+        <w:rPr>
           <w:rFonts w:ascii="Arial" w:eastAsia="Times New Roman" w:hAnsi="Arial" w:cs="Arial"/>
           <w:b/>
           <w:sz w:val="24"/>
@@ -587,16 +554,293 @@
           <w:lang w:eastAsia="pt-BR"/>
         </w:rPr>
       </w:pPr>
-      <w:r>
-        <w:rPr>
-          <w:rFonts w:ascii="Arial" w:eastAsia="Times New Roman" w:hAnsi="Arial" w:cs="Arial"/>
-          <w:b/>
-          <w:sz w:val="24"/>
-          <w:szCs w:val="24"/>
+    </w:p>
+    <w:p>
+      <w:pPr>
+        <w:pStyle w:val="Ttulo1"/>
+        <w:jc w:val="center"/>
+        <w:rPr>
+          <w:lang w:val="pt-BR" w:eastAsia="pt-BR"/>
+        </w:rPr>
+      </w:pPr>
+      <w:r>
+        <w:rPr>
+          <w:lang w:val="pt-BR" w:eastAsia="pt-BR"/>
+        </w:rPr>
+        <w:lastRenderedPageBreak/>
+        <w:t>João Carlos de Sá Machado</w:t>
+      </w:r>
+    </w:p>
+    <w:p>
+      <w:pPr>
+        <w:rPr>
+          <w:lang w:eastAsia="pt-BR"/>
+        </w:rPr>
+      </w:pPr>
+    </w:p>
+    <w:p>
+      <w:pPr>
+        <w:rPr>
+          <w:lang w:eastAsia="pt-BR"/>
+        </w:rPr>
+      </w:pPr>
+    </w:p>
+    <w:p>
+      <w:pPr>
+        <w:rPr>
+          <w:lang w:eastAsia="pt-BR"/>
+        </w:rPr>
+      </w:pPr>
+    </w:p>
+    <w:p>
+      <w:pPr>
+        <w:pStyle w:val="Ttulo1"/>
+        <w:jc w:val="center"/>
+        <w:rPr>
+          <w:lang w:val="pt-BR" w:eastAsia="pt-BR"/>
+        </w:rPr>
+      </w:pPr>
+    </w:p>
+    <w:p>
+      <w:pPr>
+        <w:pStyle w:val="Ttulo1"/>
+        <w:jc w:val="center"/>
+        <w:rPr>
+          <w:lang w:val="pt-BR" w:eastAsia="pt-BR"/>
+        </w:rPr>
+      </w:pPr>
+      <w:r>
+        <w:rPr>
+          <w:lang w:val="pt-BR" w:eastAsia="pt-BR"/>
+        </w:rPr>
+        <w:t>Role</w:t>
+      </w:r>
+      <w:r>
+        <w:rPr>
+          <w:lang w:val="pt-BR" w:eastAsia="pt-BR"/>
+        </w:rPr>
+        <w:t xml:space="preserve"> BSB</w:t>
+      </w:r>
+      <w:r>
+        <w:rPr>
+          <w:lang w:val="pt-BR" w:eastAsia="pt-BR"/>
+        </w:rPr>
+        <w:t xml:space="preserve"> – Sistema Gerenciador de Eventos</w:t>
+      </w:r>
+    </w:p>
+    <w:p>
+      <w:pPr>
+        <w:pStyle w:val="Ttulo1"/>
+        <w:jc w:val="center"/>
+        <w:rPr>
+          <w:lang w:val="pt-BR" w:eastAsia="pt-BR"/>
+        </w:rPr>
+      </w:pPr>
+    </w:p>
+    <w:p>
+      <w:pPr>
+        <w:rPr>
+          <w:lang w:eastAsia="pt-BR"/>
+        </w:rPr>
+      </w:pPr>
+    </w:p>
+    <w:p>
+      <w:pPr>
+        <w:rPr>
+          <w:lang w:eastAsia="pt-BR"/>
+        </w:rPr>
+      </w:pPr>
+    </w:p>
+    <w:p>
+      <w:pPr>
+        <w:rPr>
+          <w:lang w:eastAsia="pt-BR"/>
+        </w:rPr>
+      </w:pPr>
+    </w:p>
+    <w:p>
+      <w:pPr>
+        <w:rPr>
+          <w:lang w:eastAsia="pt-BR"/>
+        </w:rPr>
+      </w:pPr>
+    </w:p>
+    <w:p>
+      <w:pPr>
+        <w:rPr>
+          <w:lang w:eastAsia="pt-BR"/>
+        </w:rPr>
+      </w:pPr>
+    </w:p>
+    <w:p>
+      <w:pPr>
+        <w:rPr>
+          <w:lang w:eastAsia="pt-BR"/>
+        </w:rPr>
+      </w:pPr>
+    </w:p>
+    <w:p>
+      <w:pPr>
+        <w:rPr>
+          <w:lang w:eastAsia="pt-BR"/>
+        </w:rPr>
+      </w:pPr>
+    </w:p>
+    <w:p>
+      <w:pPr>
+        <w:jc w:val="right"/>
+        <w:rPr>
+          <w:u w:val="single"/>
+          <w:lang w:eastAsia="pt-BR"/>
+        </w:rPr>
+      </w:pPr>
+      <w:r>
+        <w:rPr>
+          <w:lang w:eastAsia="pt-BR"/>
+        </w:rPr>
+        <w:t xml:space="preserve">Trabalho de Conclusão de Curso de Especialização em Desenvolvimento de </w:t>
+      </w:r>
+      <w:r>
+        <w:rPr>
+          <w:lang w:eastAsia="pt-BR"/>
+        </w:rPr>
+        <w:t>Aplicações</w:t>
+      </w:r>
+      <w:r>
+        <w:rPr>
           <w:lang w:eastAsia="pt-BR"/>
         </w:rPr>
         <w:t xml:space="preserve"> </w:t>
       </w:r>
+      <w:r>
+        <w:rPr>
+          <w:lang w:eastAsia="pt-BR"/>
+        </w:rPr>
+        <w:t>Web como requisito  parcial à obtenção do título de especialista.</w:t>
+      </w:r>
+    </w:p>
+    <w:p>
+      <w:pPr>
+        <w:rPr>
+          <w:lang w:eastAsia="pt-BR"/>
+        </w:rPr>
+      </w:pPr>
+    </w:p>
+    <w:p>
+      <w:pPr>
+        <w:rPr>
+          <w:lang w:eastAsia="pt-BR"/>
+        </w:rPr>
+      </w:pPr>
+    </w:p>
+    <w:p>
+      <w:pPr>
+        <w:rPr>
+          <w:lang w:eastAsia="pt-BR"/>
+        </w:rPr>
+      </w:pPr>
+    </w:p>
+    <w:p>
+      <w:pPr>
+        <w:rPr>
+          <w:lang w:eastAsia="pt-BR"/>
+        </w:rPr>
+      </w:pPr>
+    </w:p>
+    <w:p>
+      <w:pPr>
+        <w:rPr>
+          <w:lang w:eastAsia="pt-BR"/>
+        </w:rPr>
+      </w:pPr>
+    </w:p>
+    <w:p>
+      <w:pPr>
+        <w:rPr>
+          <w:lang w:eastAsia="pt-BR"/>
+        </w:rPr>
+      </w:pPr>
+    </w:p>
+    <w:p>
+      <w:pPr>
+        <w:rPr>
+          <w:lang w:eastAsia="pt-BR"/>
+        </w:rPr>
+      </w:pPr>
+    </w:p>
+    <w:p>
+      <w:pPr>
+        <w:rPr>
+          <w:lang w:eastAsia="pt-BR"/>
+        </w:rPr>
+      </w:pPr>
+    </w:p>
+    <w:p>
+      <w:pPr>
+        <w:rPr>
+          <w:lang w:eastAsia="pt-BR"/>
+        </w:rPr>
+      </w:pPr>
+    </w:p>
+    <w:p>
+      <w:pPr>
+        <w:rPr>
+          <w:lang w:eastAsia="pt-BR"/>
+        </w:rPr>
+      </w:pPr>
+    </w:p>
+    <w:p>
+      <w:pPr>
+        <w:rPr>
+          <w:lang w:eastAsia="pt-BR"/>
+        </w:rPr>
+      </w:pPr>
+    </w:p>
+    <w:p>
+      <w:pPr>
+        <w:spacing w:after="0" w:line="360" w:lineRule="auto"/>
+        <w:jc w:val="center"/>
+        <w:rPr>
+          <w:rFonts w:ascii="Arial" w:hAnsi="Arial" w:cs="Arial"/>
+          <w:color w:val="222222"/>
+          <w:sz w:val="24"/>
+          <w:szCs w:val="24"/>
+          <w:shd w:val="clear" w:color="auto" w:fill="FFFFFF"/>
+        </w:rPr>
+      </w:pPr>
+      <w:r>
+        <w:rPr>
+          <w:rFonts w:ascii="Arial" w:hAnsi="Arial" w:cs="Arial"/>
+          <w:color w:val="222222"/>
+          <w:sz w:val="24"/>
+          <w:szCs w:val="24"/>
+          <w:shd w:val="clear" w:color="auto" w:fill="FFFFFF"/>
+        </w:rPr>
+        <w:t>Brasília</w:t>
+      </w:r>
+    </w:p>
+    <w:p>
+      <w:pPr>
+        <w:spacing w:after="0" w:line="360" w:lineRule="auto"/>
+        <w:jc w:val="center"/>
+        <w:rPr>
+          <w:rFonts w:ascii="Arial" w:hAnsi="Arial" w:cs="Arial"/>
+          <w:color w:val="222222"/>
+          <w:sz w:val="24"/>
+          <w:szCs w:val="24"/>
+          <w:shd w:val="clear" w:color="auto" w:fill="FFFFFF"/>
+        </w:rPr>
+      </w:pPr>
+      <w:r>
+        <w:rPr>
+          <w:rFonts w:ascii="Arial" w:hAnsi="Arial" w:cs="Arial"/>
+          <w:color w:val="222222"/>
+          <w:sz w:val="24"/>
+          <w:szCs w:val="24"/>
+          <w:shd w:val="clear" w:color="auto" w:fill="FFFFFF"/>
+        </w:rPr>
+        <w:t>2017</w:t>
+      </w:r>
     </w:p>
     <w:p>
       <w:pPr>
@@ -605,6 +849,13 @@
           <w:lang w:eastAsia="pt-BR"/>
         </w:rPr>
       </w:pPr>
+      <w:r>
+        <w:rPr>
+          <w:lang w:val="pt-BR" w:eastAsia="pt-BR"/>
+        </w:rPr>
+        <w:lastRenderedPageBreak/>
+        <w:t>RESUMO</w:t>
+      </w:r>
       <w:r>
         <w:rPr>
           <w:lang w:eastAsia="pt-BR"/>
@@ -678,7 +929,7 @@
           <w:rFonts w:ascii="Arial" w:hAnsi="Arial" w:cs="Arial"/>
           <w:sz w:val="24"/>
           <w:szCs w:val="24"/>
-          <w:lang w:val="x-none" w:eastAsia="pt-BR"/>
+          <w:lang w:eastAsia="pt-BR"/>
         </w:rPr>
       </w:pPr>
     </w:p>
@@ -691,75 +942,109 @@
           <w:rFonts w:ascii="Arial" w:hAnsi="Arial" w:cs="Arial"/>
           <w:sz w:val="24"/>
           <w:szCs w:val="24"/>
-          <w:lang w:val="x-none" w:eastAsia="pt-BR"/>
-        </w:rPr>
-      </w:pPr>
-      <w:r>
-        <w:rPr>
-          <w:rFonts w:ascii="Arial" w:hAnsi="Arial" w:cs="Arial"/>
-          <w:sz w:val="24"/>
-          <w:szCs w:val="24"/>
-          <w:lang w:val="x-none" w:eastAsia="pt-BR"/>
-        </w:rPr>
-        <w:t xml:space="preserve">Nesse momento você deve apresentar </w:t>
-      </w:r>
-      <w:r>
-        <w:rPr>
-          <w:rFonts w:ascii="Arial" w:hAnsi="Arial" w:cs="Arial"/>
-          <w:sz w:val="24"/>
-          <w:szCs w:val="24"/>
-          <w:lang w:val="x-none" w:eastAsia="pt-BR"/>
-        </w:rPr>
-        <w:t>o problema existente (citado nos enunciados dos projetos) que justifica o desenvolvimento de uma aplicação web, isto é, qual são as necessidades que motivam o trabalho.</w:t>
-      </w:r>
-    </w:p>
-    <w:p>
-      <w:pPr>
-        <w:pStyle w:val="Ttulo2"/>
-        <w:rPr>
-          <w:rFonts w:cs="Arial"/>
-          <w:szCs w:val="24"/>
-          <w:lang w:eastAsia="pt-BR"/>
-        </w:rPr>
-      </w:pPr>
-    </w:p>
-    <w:p>
-      <w:pPr>
-        <w:pStyle w:val="Ttulo2"/>
-        <w:rPr>
-          <w:rFonts w:cs="Arial"/>
-          <w:szCs w:val="24"/>
-          <w:lang w:eastAsia="pt-BR"/>
-        </w:rPr>
-      </w:pPr>
-      <w:bookmarkStart w:id="3" w:name="_Toc445411477"/>
-      <w:r>
-        <w:rPr>
-          <w:rFonts w:cs="Arial"/>
-          <w:szCs w:val="24"/>
-          <w:lang w:eastAsia="pt-BR"/>
-        </w:rPr>
-        <w:t>1.2</w:t>
-      </w:r>
-      <w:r>
-        <w:rPr>
-          <w:rFonts w:cs="Arial"/>
-          <w:szCs w:val="24"/>
-          <w:lang w:eastAsia="pt-BR"/>
-        </w:rPr>
-        <w:t xml:space="preserve">. </w:t>
-      </w:r>
-      <w:r>
-        <w:rPr>
-          <w:rFonts w:cs="Arial"/>
-          <w:szCs w:val="24"/>
-          <w:lang w:eastAsia="pt-BR"/>
-        </w:rPr>
-        <w:t>Proposta</w:t>
-      </w:r>
-      <w:bookmarkEnd w:id="3"/>
-    </w:p>
-    <w:p/>
+          <w:lang w:eastAsia="pt-BR"/>
+        </w:rPr>
+      </w:pPr>
+      <w:r>
+        <w:rPr>
+          <w:rFonts w:ascii="Arial" w:hAnsi="Arial" w:cs="Arial"/>
+          <w:sz w:val="24"/>
+          <w:szCs w:val="24"/>
+          <w:lang w:eastAsia="pt-BR"/>
+        </w:rPr>
+        <w:t>Brasília é uma das cidades brasileira</w:t>
+      </w:r>
+      <w:r>
+        <w:rPr>
+          <w:rFonts w:ascii="Arial" w:hAnsi="Arial" w:cs="Arial"/>
+          <w:sz w:val="24"/>
+          <w:szCs w:val="24"/>
+          <w:lang w:eastAsia="pt-BR"/>
+        </w:rPr>
+        <w:t>s com mais destaque em eventos em 2015 segundo o ICCA, ocupando 48° colação de cidades da America Latina e Am</w:t>
+      </w:r>
+      <w:r>
+        <w:rPr>
+          <w:rFonts w:ascii="Arial" w:hAnsi="Arial" w:cs="Arial"/>
+          <w:sz w:val="24"/>
+          <w:szCs w:val="24"/>
+          <w:lang w:eastAsia="pt-BR"/>
+        </w:rPr>
+        <w:t>e</w:t>
+      </w:r>
+      <w:r>
+        <w:rPr>
+          <w:rFonts w:ascii="Arial" w:hAnsi="Arial" w:cs="Arial"/>
+          <w:sz w:val="24"/>
+          <w:szCs w:val="24"/>
+          <w:lang w:eastAsia="pt-BR"/>
+        </w:rPr>
+        <w:t>rica do Norte. Porém atualmente muitas das organizações que controlam manua</w:t>
+      </w:r>
+      <w:r>
+        <w:rPr>
+          <w:rFonts w:ascii="Arial" w:hAnsi="Arial" w:cs="Arial"/>
+          <w:sz w:val="24"/>
+          <w:szCs w:val="24"/>
+          <w:lang w:eastAsia="pt-BR"/>
+        </w:rPr>
+        <w:t>l</w:t>
+      </w:r>
+      <w:r>
+        <w:rPr>
+          <w:rFonts w:ascii="Arial" w:hAnsi="Arial" w:cs="Arial"/>
+          <w:sz w:val="24"/>
+          <w:szCs w:val="24"/>
+          <w:lang w:eastAsia="pt-BR"/>
+        </w:rPr>
+        <w:t>mente esses eventos como congressos, simpósios, feiras, palestras, cursos, shows entre o</w:t>
+      </w:r>
+      <w:r>
+        <w:rPr>
+          <w:rFonts w:ascii="Arial" w:hAnsi="Arial" w:cs="Arial"/>
+          <w:sz w:val="24"/>
+          <w:szCs w:val="24"/>
+          <w:lang w:eastAsia="pt-BR"/>
+        </w:rPr>
+        <w:t>u</w:t>
+      </w:r>
+      <w:r>
+        <w:rPr>
+          <w:rFonts w:ascii="Arial" w:hAnsi="Arial" w:cs="Arial"/>
+          <w:sz w:val="24"/>
+          <w:szCs w:val="24"/>
+          <w:lang w:eastAsia="pt-BR"/>
+        </w:rPr>
+        <w:t xml:space="preserve">tros.  Com isso causando </w:t>
+      </w:r>
+      <w:r>
+        <w:rPr>
+          <w:rFonts w:ascii="Arial" w:hAnsi="Arial" w:cs="Arial"/>
+          <w:sz w:val="24"/>
+          <w:szCs w:val="24"/>
+          <w:lang w:eastAsia="pt-BR"/>
+        </w:rPr>
+        <w:t>grandes imprevistos</w:t>
+      </w:r>
+      <w:r>
+        <w:rPr>
+          <w:rFonts w:ascii="Arial" w:hAnsi="Arial" w:cs="Arial"/>
+          <w:sz w:val="24"/>
+          <w:szCs w:val="24"/>
+          <w:lang w:eastAsia="pt-BR"/>
+        </w:rPr>
+        <w:t xml:space="preserve"> </w:t>
+      </w:r>
+      <w:r>
+        <w:rPr>
+          <w:rFonts w:ascii="Arial" w:hAnsi="Arial" w:cs="Arial"/>
+          <w:sz w:val="24"/>
+          <w:szCs w:val="24"/>
+          <w:lang w:eastAsia="pt-BR"/>
+        </w:rPr>
+        <w:t>como na divulgação.</w:t>
+      </w:r>
+    </w:p>
     <w:p>
       <w:pPr>
         <w:spacing w:line="360" w:lineRule="auto"/>
@@ -769,111 +1054,37 @@
           <w:rFonts w:ascii="Arial" w:hAnsi="Arial" w:cs="Arial"/>
           <w:sz w:val="24"/>
           <w:szCs w:val="24"/>
-          <w:lang w:val="x-none" w:eastAsia="pt-BR"/>
-        </w:rPr>
-      </w:pPr>
-      <w:r>
-        <w:rPr>
-          <w:rFonts w:ascii="Arial" w:hAnsi="Arial" w:cs="Arial"/>
-          <w:sz w:val="24"/>
-          <w:szCs w:val="24"/>
-          <w:lang w:val="x-none" w:eastAsia="pt-BR"/>
-        </w:rPr>
-        <w:t xml:space="preserve">Explique, em um ou dois parágrafos, o que será </w:t>
-      </w:r>
-      <w:r>
-        <w:rPr>
-          <w:rFonts w:ascii="Arial" w:hAnsi="Arial" w:cs="Arial"/>
-          <w:sz w:val="24"/>
-          <w:szCs w:val="24"/>
-          <w:lang w:val="x-none" w:eastAsia="pt-BR"/>
-        </w:rPr>
-        <w:t xml:space="preserve">a aplicação web </w:t>
-      </w:r>
-      <w:r>
-        <w:rPr>
-          <w:rFonts w:ascii="Arial" w:hAnsi="Arial" w:cs="Arial"/>
-          <w:sz w:val="24"/>
-          <w:szCs w:val="24"/>
-          <w:lang w:val="x-none" w:eastAsia="pt-BR"/>
-        </w:rPr>
-        <w:t xml:space="preserve">a ser </w:t>
-      </w:r>
-      <w:r>
-        <w:rPr>
-          <w:rFonts w:ascii="Arial" w:hAnsi="Arial" w:cs="Arial"/>
-          <w:sz w:val="24"/>
-          <w:szCs w:val="24"/>
-          <w:lang w:val="x-none" w:eastAsia="pt-BR"/>
-        </w:rPr>
-        <w:t>desenvolvid</w:t>
-      </w:r>
-      <w:r>
-        <w:rPr>
-          <w:rFonts w:ascii="Arial" w:hAnsi="Arial" w:cs="Arial"/>
-          <w:sz w:val="24"/>
-          <w:szCs w:val="24"/>
-          <w:lang w:val="x-none" w:eastAsia="pt-BR"/>
-        </w:rPr>
-        <w:t>a</w:t>
-      </w:r>
-      <w:r>
-        <w:rPr>
-          <w:rFonts w:ascii="Arial" w:hAnsi="Arial" w:cs="Arial"/>
-          <w:sz w:val="24"/>
-          <w:szCs w:val="24"/>
-          <w:lang w:val="x-none" w:eastAsia="pt-BR"/>
-        </w:rPr>
-        <w:t xml:space="preserve">. </w:t>
-      </w:r>
-    </w:p>
-    <w:p>
-      <w:pPr>
-        <w:spacing w:after="0" w:line="360" w:lineRule="auto"/>
-        <w:jc w:val="both"/>
-        <w:rPr>
-          <w:rFonts w:ascii="Arial" w:eastAsia="Times New Roman" w:hAnsi="Arial" w:cs="Arial"/>
-          <w:sz w:val="24"/>
-          <w:szCs w:val="24"/>
-          <w:lang w:eastAsia="pt-BR"/>
-        </w:rPr>
-      </w:pPr>
-    </w:p>
-    <w:p>
-      <w:pPr>
-        <w:pStyle w:val="Ttulo2"/>
-        <w:rPr>
-          <w:rFonts w:cs="Arial"/>
-          <w:szCs w:val="24"/>
-          <w:lang w:eastAsia="pt-BR"/>
-        </w:rPr>
-      </w:pPr>
-      <w:bookmarkStart w:id="4" w:name="_Toc445411478"/>
-      <w:r>
-        <w:rPr>
-          <w:rFonts w:cs="Arial"/>
-          <w:szCs w:val="24"/>
-          <w:lang w:eastAsia="pt-BR"/>
-        </w:rPr>
-        <w:t>1.3</w:t>
-      </w:r>
-      <w:r>
-        <w:rPr>
-          <w:rFonts w:cs="Arial"/>
-          <w:szCs w:val="24"/>
-          <w:lang w:eastAsia="pt-BR"/>
-        </w:rPr>
-        <w:t xml:space="preserve">. </w:t>
-      </w:r>
-      <w:r>
-        <w:rPr>
-          <w:rFonts w:cs="Arial"/>
-          <w:szCs w:val="24"/>
-          <w:lang w:eastAsia="pt-BR"/>
-        </w:rPr>
-        <w:t>Público alvo</w:t>
-      </w:r>
-      <w:bookmarkEnd w:id="4"/>
+          <w:u w:val="single"/>
+          <w:lang w:eastAsia="pt-BR"/>
+        </w:rPr>
+      </w:pPr>
+      <w:r>
+        <w:rPr>
+          <w:rFonts w:ascii="Arial" w:hAnsi="Arial" w:cs="Arial"/>
+          <w:sz w:val="24"/>
+          <w:szCs w:val="24"/>
+          <w:lang w:eastAsia="pt-BR"/>
+        </w:rPr>
+        <w:t>Com isso tendo em vista uma grande oportunidade de um sistema de gere</w:t>
+      </w:r>
+      <w:r>
+        <w:rPr>
+          <w:rFonts w:ascii="Arial" w:hAnsi="Arial" w:cs="Arial"/>
+          <w:sz w:val="24"/>
+          <w:szCs w:val="24"/>
+          <w:lang w:eastAsia="pt-BR"/>
+        </w:rPr>
+        <w:t>n</w:t>
+      </w:r>
+      <w:r>
+        <w:rPr>
+          <w:rFonts w:ascii="Arial" w:hAnsi="Arial" w:cs="Arial"/>
+          <w:sz w:val="24"/>
+          <w:szCs w:val="24"/>
+          <w:lang w:eastAsia="pt-BR"/>
+        </w:rPr>
+        <w:t>ciamento de eventos que será chamado de Role BSB.</w:t>
+      </w:r>
     </w:p>
     <w:p>
       <w:pPr>
@@ -884,9 +1095,21 @@
           <w:rFonts w:ascii="Arial" w:hAnsi="Arial" w:cs="Arial"/>
           <w:sz w:val="24"/>
           <w:szCs w:val="24"/>
-          <w:lang w:val="x-none" w:eastAsia="pt-BR"/>
-        </w:rPr>
-      </w:pPr>
+          <w:lang w:eastAsia="pt-BR"/>
+        </w:rPr>
+      </w:pPr>
+      <w:hyperlink r:id="rId7" w:history="1">
+        <w:r>
+          <w:rPr>
+            <w:rStyle w:val="Hyperlink"/>
+            <w:rFonts w:ascii="Arial" w:hAnsi="Arial" w:cs="Arial"/>
+            <w:sz w:val="24"/>
+            <w:szCs w:val="24"/>
+            <w:lang w:eastAsia="pt-BR"/>
+          </w:rPr>
+          <w:t>http://www.mercadoeeventos.com.br/_destaque_/slideshow/veja-as-10-cidades-brasileiras-mais-bem-colocadas-no-ranking-da-icca/</w:t>
+        </w:r>
+      </w:hyperlink>
     </w:p>
     <w:p>
       <w:pPr>
@@ -897,28 +1120,67 @@
           <w:rFonts w:ascii="Arial" w:hAnsi="Arial" w:cs="Arial"/>
           <w:sz w:val="24"/>
           <w:szCs w:val="24"/>
-          <w:lang w:val="x-none" w:eastAsia="pt-BR"/>
-        </w:rPr>
-      </w:pPr>
-      <w:r>
-        <w:rPr>
-          <w:rFonts w:ascii="Arial" w:hAnsi="Arial" w:cs="Arial"/>
-          <w:sz w:val="24"/>
-          <w:szCs w:val="24"/>
-          <w:lang w:val="x-none" w:eastAsia="pt-BR"/>
-        </w:rPr>
-        <w:t xml:space="preserve">Apesar de estar implícito na especificação do projeto aplicativo, é importante ter bastante clareza em quem serão os usuários do sistema. Assim, </w:t>
-      </w:r>
-      <w:r>
-        <w:rPr>
-          <w:rFonts w:ascii="Arial" w:hAnsi="Arial" w:cs="Arial"/>
-          <w:sz w:val="24"/>
-          <w:szCs w:val="24"/>
-          <w:lang w:val="x-none" w:eastAsia="pt-BR"/>
-        </w:rPr>
-        <w:t xml:space="preserve">enumere quem serão esses usuários e, tanto quanto possível, descreva suas características ou condições para uso da aplicação web. </w:t>
-      </w:r>
-    </w:p>
+          <w:lang w:eastAsia="pt-BR"/>
+        </w:rPr>
+      </w:pPr>
+      <w:r>
+        <w:rPr>
+          <w:rFonts w:ascii="Arial" w:hAnsi="Arial" w:cs="Arial"/>
+          <w:color w:val="006621"/>
+          <w:sz w:val="18"/>
+          <w:szCs w:val="18"/>
+          <w:shd w:val="clear" w:color="auto" w:fill="FFFFFF"/>
+        </w:rPr>
+        <w:t>https://www.iccaworld.org/dcps/doc.cfm?docid=1951</w:t>
+      </w:r>
+    </w:p>
+    <w:p>
+      <w:pPr>
+        <w:pStyle w:val="Ttulo2"/>
+        <w:rPr>
+          <w:rFonts w:cs="Arial"/>
+          <w:szCs w:val="24"/>
+          <w:lang w:eastAsia="pt-BR"/>
+        </w:rPr>
+      </w:pPr>
+    </w:p>
+    <w:p>
+      <w:pPr>
+        <w:pStyle w:val="Ttulo2"/>
+        <w:rPr>
+          <w:rFonts w:cs="Arial"/>
+          <w:szCs w:val="24"/>
+          <w:lang w:eastAsia="pt-BR"/>
+        </w:rPr>
+      </w:pPr>
+      <w:bookmarkStart w:id="3" w:name="_Toc445411477"/>
+      <w:r>
+        <w:rPr>
+          <w:rFonts w:cs="Arial"/>
+          <w:szCs w:val="24"/>
+          <w:lang w:eastAsia="pt-BR"/>
+        </w:rPr>
+        <w:t>1.2</w:t>
+      </w:r>
+      <w:r>
+        <w:rPr>
+          <w:rFonts w:cs="Arial"/>
+          <w:szCs w:val="24"/>
+          <w:lang w:eastAsia="pt-BR"/>
+        </w:rPr>
+        <w:t xml:space="preserve">. </w:t>
+      </w:r>
+      <w:r>
+        <w:rPr>
+          <w:rFonts w:cs="Arial"/>
+          <w:szCs w:val="24"/>
+          <w:lang w:eastAsia="pt-BR"/>
+        </w:rPr>
+        <w:t>Proposta</w:t>
+      </w:r>
+      <w:bookmarkEnd w:id="3"/>
+    </w:p>
+    <w:p/>
     <w:p>
       <w:pPr>
         <w:spacing w:line="360" w:lineRule="auto"/>
@@ -926,19 +1188,71 @@
         <w:jc w:val="both"/>
         <w:rPr>
           <w:rFonts w:ascii="Arial" w:hAnsi="Arial" w:cs="Arial"/>
-          <w:sz w:val="24"/>
-          <w:szCs w:val="24"/>
-          <w:lang w:val="x-none" w:eastAsia="pt-BR"/>
-        </w:rPr>
-      </w:pPr>
-      <w:r>
-        <w:rPr>
-          <w:rFonts w:ascii="Arial" w:hAnsi="Arial" w:cs="Arial"/>
-          <w:sz w:val="24"/>
-          <w:szCs w:val="24"/>
-          <w:lang w:val="x-none" w:eastAsia="pt-BR"/>
-        </w:rPr>
-        <w:t>Aqui não é para descrever quais são os papéis (atores) previstos para a aplicação (ex.: administrador, cliente, etc.), mas quais são as pessoas que a usarão.</w:t>
+          <w:color w:val="FF0000"/>
+          <w:sz w:val="24"/>
+          <w:szCs w:val="24"/>
+          <w:lang w:eastAsia="pt-BR"/>
+        </w:rPr>
+      </w:pPr>
+      <w:r>
+        <w:rPr>
+          <w:rFonts w:ascii="Arial" w:hAnsi="Arial" w:cs="Arial"/>
+          <w:color w:val="FF0000"/>
+          <w:sz w:val="24"/>
+          <w:szCs w:val="24"/>
+          <w:lang w:eastAsia="pt-BR"/>
+        </w:rPr>
+        <w:t xml:space="preserve">Explique, em um ou dois parágrafos, o que será </w:t>
+      </w:r>
+      <w:r>
+        <w:rPr>
+          <w:rFonts w:ascii="Arial" w:hAnsi="Arial" w:cs="Arial"/>
+          <w:color w:val="FF0000"/>
+          <w:sz w:val="24"/>
+          <w:szCs w:val="24"/>
+          <w:lang w:eastAsia="pt-BR"/>
+        </w:rPr>
+        <w:t xml:space="preserve">a aplicação web </w:t>
+      </w:r>
+      <w:r>
+        <w:rPr>
+          <w:rFonts w:ascii="Arial" w:hAnsi="Arial" w:cs="Arial"/>
+          <w:color w:val="FF0000"/>
+          <w:sz w:val="24"/>
+          <w:szCs w:val="24"/>
+          <w:lang w:eastAsia="pt-BR"/>
+        </w:rPr>
+        <w:t xml:space="preserve">a ser </w:t>
+      </w:r>
+      <w:r>
+        <w:rPr>
+          <w:rFonts w:ascii="Arial" w:hAnsi="Arial" w:cs="Arial"/>
+          <w:color w:val="FF0000"/>
+          <w:sz w:val="24"/>
+          <w:szCs w:val="24"/>
+          <w:lang w:eastAsia="pt-BR"/>
+        </w:rPr>
+        <w:t>desenvolvid</w:t>
+      </w:r>
+      <w:r>
+        <w:rPr>
+          <w:rFonts w:ascii="Arial" w:hAnsi="Arial" w:cs="Arial"/>
+          <w:color w:val="FF0000"/>
+          <w:sz w:val="24"/>
+          <w:szCs w:val="24"/>
+          <w:lang w:eastAsia="pt-BR"/>
+        </w:rPr>
+        <w:t>a</w:t>
+      </w:r>
+      <w:r>
+        <w:rPr>
+          <w:rFonts w:ascii="Arial" w:hAnsi="Arial" w:cs="Arial"/>
+          <w:color w:val="FF0000"/>
+          <w:sz w:val="24"/>
+          <w:szCs w:val="24"/>
+          <w:lang w:eastAsia="pt-BR"/>
+        </w:rPr>
+        <w:t xml:space="preserve">. </w:t>
       </w:r>
     </w:p>
     <w:p>
@@ -962,14 +1276,14 @@
           <w:lang w:eastAsia="pt-BR"/>
         </w:rPr>
       </w:pPr>
-      <w:bookmarkStart w:id="5" w:name="_Toc445411479"/>
+      <w:bookmarkStart w:id="4" w:name="_Toc445411478"/>
       <w:r>
         <w:rPr>
           <w:rFonts w:cs="Arial"/>
           <w:szCs w:val="24"/>
           <w:lang w:eastAsia="pt-BR"/>
         </w:rPr>
-        <w:t>2</w:t>
+        <w:t>1.3</w:t>
       </w:r>
       <w:r>
         <w:rPr>
@@ -985,9 +1299,9 @@
           <w:szCs w:val="24"/>
           <w:lang w:eastAsia="pt-BR"/>
         </w:rPr>
-        <w:t>Requisitos</w:t>
-      </w:r>
-      <w:bookmarkEnd w:id="5"/>
+        <w:t>Público alvo</w:t>
+      </w:r>
+      <w:bookmarkEnd w:id="4"/>
     </w:p>
     <w:p>
       <w:pPr>
@@ -996,9 +1310,10 @@
         <w:jc w:val="both"/>
         <w:rPr>
           <w:rFonts w:ascii="Arial" w:hAnsi="Arial" w:cs="Arial"/>
-          <w:sz w:val="24"/>
-          <w:szCs w:val="24"/>
-          <w:lang w:val="x-none" w:eastAsia="pt-BR"/>
+          <w:color w:val="FF0000"/>
+          <w:sz w:val="24"/>
+          <w:szCs w:val="24"/>
+          <w:lang w:eastAsia="pt-BR"/>
         </w:rPr>
       </w:pPr>
     </w:p>
@@ -1009,46 +1324,55 @@
         <w:jc w:val="both"/>
         <w:rPr>
           <w:rFonts w:ascii="Arial" w:hAnsi="Arial" w:cs="Arial"/>
-          <w:sz w:val="24"/>
-          <w:szCs w:val="24"/>
-          <w:lang w:val="x-none" w:eastAsia="pt-BR"/>
-        </w:rPr>
-      </w:pPr>
-      <w:r>
-        <w:rPr>
-          <w:rFonts w:ascii="Arial" w:hAnsi="Arial" w:cs="Arial"/>
-          <w:sz w:val="24"/>
-          <w:szCs w:val="24"/>
-          <w:lang w:val="x-none" w:eastAsia="pt-BR"/>
-        </w:rPr>
-        <w:t>Enumere os requisitos funcionais e não funcionais previstos para a sua aplicação web</w:t>
-      </w:r>
-      <w:r>
-        <w:rPr>
-          <w:rFonts w:ascii="Arial" w:hAnsi="Arial" w:cs="Arial"/>
-          <w:sz w:val="24"/>
-          <w:szCs w:val="24"/>
-          <w:lang w:val="x-none" w:eastAsia="pt-BR"/>
-        </w:rPr>
-        <w:t xml:space="preserve"> (inclusive o seu requisito funcional individual)</w:t>
-      </w:r>
-      <w:r>
-        <w:rPr>
-          <w:rFonts w:ascii="Arial" w:hAnsi="Arial" w:cs="Arial"/>
-          <w:sz w:val="24"/>
-          <w:szCs w:val="24"/>
-          <w:lang w:val="x-none" w:eastAsia="pt-BR"/>
-        </w:rPr>
-        <w:t>. Entre os requisitos não funcionais, inclua os requisitos de usabilidade, de implementação e de portabilidade.</w:t>
-      </w:r>
-      <w:r>
-        <w:rPr>
-          <w:rFonts w:ascii="Arial" w:hAnsi="Arial" w:cs="Arial"/>
-          <w:sz w:val="24"/>
-          <w:szCs w:val="24"/>
-          <w:lang w:val="x-none" w:eastAsia="pt-BR"/>
-        </w:rPr>
-        <w:t xml:space="preserve"> É importante observar que nenhuma tecnologia foi colocada como requisito nos trabalhos, assim, não devem compor a lista e suas escolhas deverão ser apresentadas no item 4.</w:t>
+          <w:color w:val="FF0000"/>
+          <w:sz w:val="24"/>
+          <w:szCs w:val="24"/>
+          <w:lang w:eastAsia="pt-BR"/>
+        </w:rPr>
+      </w:pPr>
+      <w:r>
+        <w:rPr>
+          <w:rFonts w:ascii="Arial" w:hAnsi="Arial" w:cs="Arial"/>
+          <w:color w:val="FF0000"/>
+          <w:sz w:val="24"/>
+          <w:szCs w:val="24"/>
+          <w:lang w:eastAsia="pt-BR"/>
+        </w:rPr>
+        <w:t xml:space="preserve">Apesar de estar implícito na especificação do projeto aplicativo, é importante ter bastante clareza em quem serão os usuários do sistema. Assim, </w:t>
+      </w:r>
+      <w:r>
+        <w:rPr>
+          <w:rFonts w:ascii="Arial" w:hAnsi="Arial" w:cs="Arial"/>
+          <w:color w:val="FF0000"/>
+          <w:sz w:val="24"/>
+          <w:szCs w:val="24"/>
+          <w:lang w:eastAsia="pt-BR"/>
+        </w:rPr>
+        <w:t xml:space="preserve">enumere quem serão esses usuários e, tanto quanto possível, descreva suas características ou condições para uso da aplicação web. </w:t>
+      </w:r>
+    </w:p>
+    <w:p>
+      <w:pPr>
+        <w:spacing w:line="360" w:lineRule="auto"/>
+        <w:ind w:firstLine="709"/>
+        <w:jc w:val="both"/>
+        <w:rPr>
+          <w:rFonts w:ascii="Arial" w:hAnsi="Arial" w:cs="Arial"/>
+          <w:color w:val="FF0000"/>
+          <w:sz w:val="24"/>
+          <w:szCs w:val="24"/>
+          <w:lang w:eastAsia="pt-BR"/>
+        </w:rPr>
+      </w:pPr>
+      <w:r>
+        <w:rPr>
+          <w:rFonts w:ascii="Arial" w:hAnsi="Arial" w:cs="Arial"/>
+          <w:color w:val="FF0000"/>
+          <w:sz w:val="24"/>
+          <w:szCs w:val="24"/>
+          <w:lang w:eastAsia="pt-BR"/>
+        </w:rPr>
+        <w:t>Aqui não é para descrever quais são os papéis (atores) previstos para a aplicação (ex.: administrador, cliente, etc.), mas quais são as pessoas que a usarão.</w:t>
       </w:r>
     </w:p>
     <w:p>
@@ -1069,6 +1393,1639 @@
         <w:rPr>
           <w:rFonts w:cs="Arial"/>
           <w:szCs w:val="24"/>
+          <w:lang w:val="pt-BR" w:eastAsia="pt-BR"/>
+        </w:rPr>
+      </w:pPr>
+      <w:bookmarkStart w:id="5" w:name="_Toc445411479"/>
+      <w:r>
+        <w:rPr>
+          <w:rFonts w:cs="Arial"/>
+          <w:szCs w:val="24"/>
+          <w:lang w:eastAsia="pt-BR"/>
+        </w:rPr>
+        <w:lastRenderedPageBreak/>
+        <w:t>2</w:t>
+      </w:r>
+      <w:r>
+        <w:rPr>
+          <w:rFonts w:cs="Arial"/>
+          <w:szCs w:val="24"/>
+          <w:lang w:eastAsia="pt-BR"/>
+        </w:rPr>
+        <w:t xml:space="preserve">. </w:t>
+      </w:r>
+      <w:r>
+        <w:rPr>
+          <w:rFonts w:cs="Arial"/>
+          <w:szCs w:val="24"/>
+          <w:lang w:eastAsia="pt-BR"/>
+        </w:rPr>
+        <w:t>Requisitos</w:t>
+      </w:r>
+      <w:bookmarkEnd w:id="5"/>
+    </w:p>
+    <w:p>
+      <w:pPr>
+        <w:rPr>
+          <w:lang w:eastAsia="pt-BR"/>
+        </w:rPr>
+      </w:pPr>
+      <w:r>
+        <w:rPr>
+          <w:lang w:eastAsia="pt-BR"/>
+        </w:rPr>
+        <w:t>2.1 Requisitos Funcionais</w:t>
+      </w:r>
+    </w:p>
+    <w:tbl>
+      <w:tblPr>
+        <w:tblStyle w:val="Tabelacomgrade"/>
+        <w:tblW w:w="0" w:type="auto"/>
+        <w:tblLook w:val="04A0"/>
+      </w:tblPr>
+      <w:tblGrid>
+        <w:gridCol w:w="3070"/>
+        <w:gridCol w:w="3070"/>
+        <w:gridCol w:w="3071"/>
+      </w:tblGrid>
+      <w:tr>
+        <w:trPr>
+          <w:trHeight w:val="306"/>
+        </w:trPr>
+        <w:tc>
+          <w:tcPr>
+            <w:tcW w:w="3070" w:type="dxa"/>
+          </w:tcPr>
+          <w:p>
+            <w:pPr>
+              <w:spacing w:line="360" w:lineRule="auto"/>
+              <w:jc w:val="center"/>
+              <w:rPr>
+                <w:rFonts w:ascii="Arial" w:hAnsi="Arial" w:cs="Arial"/>
+                <w:sz w:val="24"/>
+                <w:szCs w:val="24"/>
+                <w:lang w:eastAsia="pt-BR"/>
+              </w:rPr>
+            </w:pPr>
+            <w:r>
+              <w:rPr>
+                <w:rFonts w:ascii="Arial" w:hAnsi="Arial" w:cs="Arial"/>
+                <w:sz w:val="24"/>
+                <w:szCs w:val="24"/>
+                <w:lang w:eastAsia="pt-BR"/>
+              </w:rPr>
+              <w:t>Código</w:t>
+            </w:r>
+          </w:p>
+        </w:tc>
+        <w:tc>
+          <w:tcPr>
+            <w:tcW w:w="3070" w:type="dxa"/>
+          </w:tcPr>
+          <w:p>
+            <w:pPr>
+              <w:spacing w:line="360" w:lineRule="auto"/>
+              <w:jc w:val="center"/>
+              <w:rPr>
+                <w:rFonts w:ascii="Arial" w:hAnsi="Arial" w:cs="Arial"/>
+                <w:sz w:val="24"/>
+                <w:szCs w:val="24"/>
+                <w:lang w:eastAsia="pt-BR"/>
+              </w:rPr>
+            </w:pPr>
+            <w:r>
+              <w:rPr>
+                <w:rFonts w:ascii="Arial" w:hAnsi="Arial" w:cs="Arial"/>
+                <w:sz w:val="24"/>
+                <w:szCs w:val="24"/>
+                <w:lang w:eastAsia="pt-BR"/>
+              </w:rPr>
+              <w:t>Requisito</w:t>
+            </w:r>
+          </w:p>
+        </w:tc>
+        <w:tc>
+          <w:tcPr>
+            <w:tcW w:w="3071" w:type="dxa"/>
+          </w:tcPr>
+          <w:p>
+            <w:pPr>
+              <w:spacing w:line="360" w:lineRule="auto"/>
+              <w:jc w:val="center"/>
+              <w:rPr>
+                <w:rFonts w:ascii="Arial" w:hAnsi="Arial" w:cs="Arial"/>
+                <w:sz w:val="24"/>
+                <w:szCs w:val="24"/>
+                <w:lang w:eastAsia="pt-BR"/>
+              </w:rPr>
+            </w:pPr>
+            <w:r>
+              <w:rPr>
+                <w:rFonts w:ascii="Arial" w:hAnsi="Arial" w:cs="Arial"/>
+                <w:sz w:val="24"/>
+                <w:szCs w:val="24"/>
+                <w:lang w:eastAsia="pt-BR"/>
+              </w:rPr>
+              <w:t>Descrição</w:t>
+            </w:r>
+          </w:p>
+        </w:tc>
+      </w:tr>
+      <w:tr>
+        <w:tc>
+          <w:tcPr>
+            <w:tcW w:w="3070" w:type="dxa"/>
+          </w:tcPr>
+          <w:p>
+            <w:pPr>
+              <w:spacing w:line="360" w:lineRule="auto"/>
+              <w:jc w:val="both"/>
+              <w:rPr>
+                <w:rFonts w:ascii="Arial" w:hAnsi="Arial" w:cs="Arial"/>
+                <w:sz w:val="24"/>
+                <w:szCs w:val="24"/>
+                <w:lang w:eastAsia="pt-BR"/>
+              </w:rPr>
+            </w:pPr>
+            <w:r>
+              <w:rPr>
+                <w:rFonts w:ascii="Arial" w:hAnsi="Arial" w:cs="Arial"/>
+                <w:sz w:val="24"/>
+                <w:szCs w:val="24"/>
+                <w:lang w:eastAsia="pt-BR"/>
+              </w:rPr>
+              <w:t>RF01</w:t>
+            </w:r>
+          </w:p>
+        </w:tc>
+        <w:tc>
+          <w:tcPr>
+            <w:tcW w:w="3070" w:type="dxa"/>
+          </w:tcPr>
+          <w:p>
+            <w:pPr>
+              <w:spacing w:line="360" w:lineRule="auto"/>
+              <w:jc w:val="both"/>
+              <w:rPr>
+                <w:rFonts w:ascii="Arial" w:hAnsi="Arial" w:cs="Arial"/>
+                <w:sz w:val="24"/>
+                <w:szCs w:val="24"/>
+                <w:lang w:eastAsia="pt-BR"/>
+              </w:rPr>
+            </w:pPr>
+            <w:r>
+              <w:rPr>
+                <w:rFonts w:ascii="Arial" w:hAnsi="Arial" w:cs="Arial"/>
+                <w:sz w:val="24"/>
+                <w:szCs w:val="24"/>
+                <w:lang w:eastAsia="pt-BR"/>
+              </w:rPr>
+              <w:t>O sistema deverá prover o cadastro de usuário</w:t>
+            </w:r>
+          </w:p>
+        </w:tc>
+        <w:tc>
+          <w:tcPr>
+            <w:tcW w:w="3071" w:type="dxa"/>
+          </w:tcPr>
+          <w:p>
+            <w:pPr>
+              <w:spacing w:line="360" w:lineRule="auto"/>
+              <w:jc w:val="both"/>
+              <w:rPr>
+                <w:rFonts w:ascii="Arial" w:hAnsi="Arial" w:cs="Arial"/>
+                <w:sz w:val="24"/>
+                <w:szCs w:val="24"/>
+                <w:lang w:eastAsia="pt-BR"/>
+              </w:rPr>
+            </w:pPr>
+          </w:p>
+        </w:tc>
+      </w:tr>
+      <w:tr>
+        <w:tc>
+          <w:tcPr>
+            <w:tcW w:w="3070" w:type="dxa"/>
+          </w:tcPr>
+          <w:p>
+            <w:pPr>
+              <w:spacing w:line="360" w:lineRule="auto"/>
+              <w:jc w:val="both"/>
+              <w:rPr>
+                <w:rFonts w:ascii="Arial" w:hAnsi="Arial" w:cs="Arial"/>
+                <w:sz w:val="24"/>
+                <w:szCs w:val="24"/>
+                <w:lang w:eastAsia="pt-BR"/>
+              </w:rPr>
+            </w:pPr>
+            <w:r>
+              <w:rPr>
+                <w:rFonts w:ascii="Arial" w:hAnsi="Arial" w:cs="Arial"/>
+                <w:sz w:val="24"/>
+                <w:szCs w:val="24"/>
+                <w:lang w:eastAsia="pt-BR"/>
+              </w:rPr>
+              <w:t>RF02</w:t>
+            </w:r>
+          </w:p>
+        </w:tc>
+        <w:tc>
+          <w:tcPr>
+            <w:tcW w:w="3070" w:type="dxa"/>
+          </w:tcPr>
+          <w:p>
+            <w:pPr>
+              <w:spacing w:line="360" w:lineRule="auto"/>
+              <w:jc w:val="both"/>
+              <w:rPr>
+                <w:rFonts w:ascii="Arial" w:hAnsi="Arial" w:cs="Arial"/>
+                <w:sz w:val="24"/>
+                <w:szCs w:val="24"/>
+                <w:lang w:eastAsia="pt-BR"/>
+              </w:rPr>
+            </w:pPr>
+            <w:r>
+              <w:rPr>
+                <w:rFonts w:ascii="Arial" w:hAnsi="Arial" w:cs="Arial"/>
+                <w:sz w:val="24"/>
+                <w:szCs w:val="24"/>
+                <w:lang w:eastAsia="pt-BR"/>
+              </w:rPr>
+              <w:t>O sistema deverá permitir a criação de eventos</w:t>
+            </w:r>
+          </w:p>
+        </w:tc>
+        <w:tc>
+          <w:tcPr>
+            <w:tcW w:w="3071" w:type="dxa"/>
+          </w:tcPr>
+          <w:p>
+            <w:pPr>
+              <w:spacing w:line="360" w:lineRule="auto"/>
+              <w:jc w:val="both"/>
+              <w:rPr>
+                <w:rFonts w:ascii="Arial" w:hAnsi="Arial" w:cs="Arial"/>
+                <w:sz w:val="24"/>
+                <w:szCs w:val="24"/>
+                <w:lang w:eastAsia="pt-BR"/>
+              </w:rPr>
+            </w:pPr>
+          </w:p>
+        </w:tc>
+      </w:tr>
+      <w:tr>
+        <w:tc>
+          <w:tcPr>
+            <w:tcW w:w="3070" w:type="dxa"/>
+          </w:tcPr>
+          <w:p>
+            <w:pPr>
+              <w:spacing w:line="360" w:lineRule="auto"/>
+              <w:jc w:val="both"/>
+              <w:rPr>
+                <w:rFonts w:ascii="Arial" w:hAnsi="Arial" w:cs="Arial"/>
+                <w:sz w:val="24"/>
+                <w:szCs w:val="24"/>
+                <w:lang w:eastAsia="pt-BR"/>
+              </w:rPr>
+            </w:pPr>
+            <w:r>
+              <w:rPr>
+                <w:rFonts w:ascii="Arial" w:hAnsi="Arial" w:cs="Arial"/>
+                <w:sz w:val="24"/>
+                <w:szCs w:val="24"/>
+                <w:lang w:eastAsia="pt-BR"/>
+              </w:rPr>
+              <w:t>RF03</w:t>
+            </w:r>
+          </w:p>
+        </w:tc>
+        <w:tc>
+          <w:tcPr>
+            <w:tcW w:w="3070" w:type="dxa"/>
+          </w:tcPr>
+          <w:p>
+            <w:pPr>
+              <w:spacing w:line="360" w:lineRule="auto"/>
+              <w:jc w:val="both"/>
+              <w:rPr>
+                <w:rFonts w:ascii="Arial" w:hAnsi="Arial" w:cs="Arial"/>
+                <w:sz w:val="24"/>
+                <w:szCs w:val="24"/>
+                <w:lang w:eastAsia="pt-BR"/>
+              </w:rPr>
+            </w:pPr>
+            <w:r>
+              <w:rPr>
+                <w:rFonts w:ascii="Arial" w:hAnsi="Arial" w:cs="Arial"/>
+                <w:sz w:val="24"/>
+                <w:szCs w:val="24"/>
+                <w:lang w:eastAsia="pt-BR"/>
+              </w:rPr>
+              <w:t>O sistema deve permitir a inserção de URL de v</w:t>
+            </w:r>
+            <w:r>
+              <w:rPr>
+                <w:rFonts w:ascii="Arial" w:hAnsi="Arial" w:cs="Arial"/>
+                <w:sz w:val="24"/>
+                <w:szCs w:val="24"/>
+                <w:lang w:eastAsia="pt-BR"/>
+              </w:rPr>
+              <w:t>í</w:t>
+            </w:r>
+            <w:r>
+              <w:rPr>
+                <w:rFonts w:ascii="Arial" w:hAnsi="Arial" w:cs="Arial"/>
+                <w:sz w:val="24"/>
+                <w:szCs w:val="24"/>
+                <w:lang w:eastAsia="pt-BR"/>
+              </w:rPr>
+              <w:t>deos</w:t>
+            </w:r>
+          </w:p>
+        </w:tc>
+        <w:tc>
+          <w:tcPr>
+            <w:tcW w:w="3071" w:type="dxa"/>
+          </w:tcPr>
+          <w:p>
+            <w:pPr>
+              <w:spacing w:line="360" w:lineRule="auto"/>
+              <w:jc w:val="both"/>
+              <w:rPr>
+                <w:rFonts w:ascii="Arial" w:hAnsi="Arial" w:cs="Arial"/>
+                <w:sz w:val="24"/>
+                <w:szCs w:val="24"/>
+                <w:lang w:eastAsia="pt-BR"/>
+              </w:rPr>
+            </w:pPr>
+          </w:p>
+        </w:tc>
+      </w:tr>
+      <w:tr>
+        <w:tc>
+          <w:tcPr>
+            <w:tcW w:w="3070" w:type="dxa"/>
+          </w:tcPr>
+          <w:p>
+            <w:pPr>
+              <w:spacing w:line="360" w:lineRule="auto"/>
+              <w:jc w:val="both"/>
+              <w:rPr>
+                <w:rFonts w:ascii="Arial" w:hAnsi="Arial" w:cs="Arial"/>
+                <w:sz w:val="24"/>
+                <w:szCs w:val="24"/>
+                <w:lang w:eastAsia="pt-BR"/>
+              </w:rPr>
+            </w:pPr>
+            <w:r>
+              <w:rPr>
+                <w:rFonts w:ascii="Arial" w:hAnsi="Arial" w:cs="Arial"/>
+                <w:sz w:val="24"/>
+                <w:szCs w:val="24"/>
+                <w:lang w:eastAsia="pt-BR"/>
+              </w:rPr>
+              <w:t>RF04</w:t>
+            </w:r>
+          </w:p>
+        </w:tc>
+        <w:tc>
+          <w:tcPr>
+            <w:tcW w:w="3070" w:type="dxa"/>
+          </w:tcPr>
+          <w:p>
+            <w:pPr>
+              <w:spacing w:line="360" w:lineRule="auto"/>
+              <w:jc w:val="both"/>
+              <w:rPr>
+                <w:rFonts w:ascii="Arial" w:hAnsi="Arial" w:cs="Arial"/>
+                <w:sz w:val="24"/>
+                <w:szCs w:val="24"/>
+                <w:lang w:eastAsia="pt-BR"/>
+              </w:rPr>
+            </w:pPr>
+            <w:r>
+              <w:rPr>
+                <w:rFonts w:ascii="Arial" w:hAnsi="Arial" w:cs="Arial"/>
+                <w:sz w:val="24"/>
+                <w:szCs w:val="24"/>
+                <w:lang w:eastAsia="pt-BR"/>
+              </w:rPr>
+              <w:t>O sistema deve permitir a disponibilidade</w:t>
+            </w:r>
+            <w:r>
+              <w:rPr>
+                <w:rFonts w:ascii="Arial" w:hAnsi="Arial" w:cs="Arial"/>
+                <w:sz w:val="24"/>
+                <w:szCs w:val="24"/>
+                <w:lang w:eastAsia="pt-BR"/>
+              </w:rPr>
+              <w:t xml:space="preserve"> de conte</w:t>
+            </w:r>
+            <w:r>
+              <w:rPr>
+                <w:rFonts w:ascii="Arial" w:hAnsi="Arial" w:cs="Arial"/>
+                <w:sz w:val="24"/>
+                <w:szCs w:val="24"/>
+                <w:lang w:eastAsia="pt-BR"/>
+              </w:rPr>
+              <w:t>ú</w:t>
+            </w:r>
+            <w:r>
+              <w:rPr>
+                <w:rFonts w:ascii="Arial" w:hAnsi="Arial" w:cs="Arial"/>
+                <w:sz w:val="24"/>
+                <w:szCs w:val="24"/>
+                <w:lang w:eastAsia="pt-BR"/>
+              </w:rPr>
+              <w:t>do</w:t>
+            </w:r>
+          </w:p>
+        </w:tc>
+        <w:tc>
+          <w:tcPr>
+            <w:tcW w:w="3071" w:type="dxa"/>
+          </w:tcPr>
+          <w:p>
+            <w:pPr>
+              <w:spacing w:line="360" w:lineRule="auto"/>
+              <w:jc w:val="both"/>
+              <w:rPr>
+                <w:rFonts w:ascii="Arial" w:hAnsi="Arial" w:cs="Arial"/>
+                <w:sz w:val="24"/>
+                <w:szCs w:val="24"/>
+                <w:lang w:eastAsia="pt-BR"/>
+              </w:rPr>
+            </w:pPr>
+          </w:p>
+        </w:tc>
+      </w:tr>
+      <w:tr>
+        <w:tc>
+          <w:tcPr>
+            <w:tcW w:w="3070" w:type="dxa"/>
+          </w:tcPr>
+          <w:p>
+            <w:pPr>
+              <w:spacing w:line="360" w:lineRule="auto"/>
+              <w:jc w:val="both"/>
+              <w:rPr>
+                <w:rFonts w:ascii="Arial" w:hAnsi="Arial" w:cs="Arial"/>
+                <w:sz w:val="24"/>
+                <w:szCs w:val="24"/>
+                <w:lang w:eastAsia="pt-BR"/>
+              </w:rPr>
+            </w:pPr>
+            <w:r>
+              <w:rPr>
+                <w:rFonts w:ascii="Arial" w:hAnsi="Arial" w:cs="Arial"/>
+                <w:sz w:val="24"/>
+                <w:szCs w:val="24"/>
+                <w:lang w:eastAsia="pt-BR"/>
+              </w:rPr>
+              <w:t>RF05</w:t>
+            </w:r>
+          </w:p>
+        </w:tc>
+        <w:tc>
+          <w:tcPr>
+            <w:tcW w:w="3070" w:type="dxa"/>
+          </w:tcPr>
+          <w:p>
+            <w:pPr>
+              <w:spacing w:line="360" w:lineRule="auto"/>
+              <w:jc w:val="both"/>
+              <w:rPr>
+                <w:rFonts w:ascii="Arial" w:hAnsi="Arial" w:cs="Arial"/>
+                <w:sz w:val="24"/>
+                <w:szCs w:val="24"/>
+                <w:lang w:eastAsia="pt-BR"/>
+              </w:rPr>
+            </w:pPr>
+            <w:r>
+              <w:rPr>
+                <w:rFonts w:ascii="Arial" w:hAnsi="Arial" w:cs="Arial"/>
+                <w:sz w:val="24"/>
+                <w:szCs w:val="24"/>
+                <w:lang w:eastAsia="pt-BR"/>
+              </w:rPr>
+              <w:t>O sistema deve enviar email aos participantes</w:t>
+            </w:r>
+          </w:p>
+        </w:tc>
+        <w:tc>
+          <w:tcPr>
+            <w:tcW w:w="3071" w:type="dxa"/>
+          </w:tcPr>
+          <w:p>
+            <w:pPr>
+              <w:spacing w:line="360" w:lineRule="auto"/>
+              <w:jc w:val="both"/>
+              <w:rPr>
+                <w:rFonts w:ascii="Arial" w:hAnsi="Arial" w:cs="Arial"/>
+                <w:sz w:val="24"/>
+                <w:szCs w:val="24"/>
+                <w:lang w:eastAsia="pt-BR"/>
+              </w:rPr>
+            </w:pPr>
+          </w:p>
+        </w:tc>
+      </w:tr>
+      <w:tr>
+        <w:tc>
+          <w:tcPr>
+            <w:tcW w:w="3070" w:type="dxa"/>
+          </w:tcPr>
+          <w:p>
+            <w:pPr>
+              <w:spacing w:line="360" w:lineRule="auto"/>
+              <w:jc w:val="both"/>
+              <w:rPr>
+                <w:rFonts w:ascii="Arial" w:hAnsi="Arial" w:cs="Arial"/>
+                <w:sz w:val="24"/>
+                <w:szCs w:val="24"/>
+                <w:lang w:eastAsia="pt-BR"/>
+              </w:rPr>
+            </w:pPr>
+            <w:r>
+              <w:rPr>
+                <w:rFonts w:ascii="Arial" w:hAnsi="Arial" w:cs="Arial"/>
+                <w:sz w:val="24"/>
+                <w:szCs w:val="24"/>
+                <w:lang w:eastAsia="pt-BR"/>
+              </w:rPr>
+              <w:t>RF06</w:t>
+            </w:r>
+          </w:p>
+        </w:tc>
+        <w:tc>
+          <w:tcPr>
+            <w:tcW w:w="3070" w:type="dxa"/>
+          </w:tcPr>
+          <w:p>
+            <w:pPr>
+              <w:spacing w:line="360" w:lineRule="auto"/>
+              <w:jc w:val="both"/>
+              <w:rPr>
+                <w:rFonts w:ascii="Arial" w:hAnsi="Arial" w:cs="Arial"/>
+                <w:sz w:val="24"/>
+                <w:szCs w:val="24"/>
+                <w:lang w:eastAsia="pt-BR"/>
+              </w:rPr>
+            </w:pPr>
+            <w:r>
+              <w:rPr>
+                <w:rFonts w:ascii="Arial" w:hAnsi="Arial" w:cs="Arial"/>
+                <w:sz w:val="24"/>
+                <w:szCs w:val="24"/>
+                <w:lang w:eastAsia="pt-BR"/>
+              </w:rPr>
+              <w:t>O sistema deve permitir o gerenciamento das inscr</w:t>
+            </w:r>
+            <w:r>
+              <w:rPr>
+                <w:rFonts w:ascii="Arial" w:hAnsi="Arial" w:cs="Arial"/>
+                <w:sz w:val="24"/>
+                <w:szCs w:val="24"/>
+                <w:lang w:eastAsia="pt-BR"/>
+              </w:rPr>
+              <w:t>i</w:t>
+            </w:r>
+            <w:r>
+              <w:rPr>
+                <w:rFonts w:ascii="Arial" w:hAnsi="Arial" w:cs="Arial"/>
+                <w:sz w:val="24"/>
+                <w:szCs w:val="24"/>
+                <w:lang w:eastAsia="pt-BR"/>
+              </w:rPr>
+              <w:t xml:space="preserve">ções </w:t>
+            </w:r>
+          </w:p>
+        </w:tc>
+        <w:tc>
+          <w:tcPr>
+            <w:tcW w:w="3071" w:type="dxa"/>
+          </w:tcPr>
+          <w:p>
+            <w:pPr>
+              <w:spacing w:line="360" w:lineRule="auto"/>
+              <w:jc w:val="both"/>
+              <w:rPr>
+                <w:rFonts w:ascii="Arial" w:hAnsi="Arial" w:cs="Arial"/>
+                <w:sz w:val="24"/>
+                <w:szCs w:val="24"/>
+                <w:lang w:eastAsia="pt-BR"/>
+              </w:rPr>
+            </w:pPr>
+          </w:p>
+        </w:tc>
+      </w:tr>
+      <w:tr>
+        <w:tc>
+          <w:tcPr>
+            <w:tcW w:w="3070" w:type="dxa"/>
+          </w:tcPr>
+          <w:p>
+            <w:pPr>
+              <w:spacing w:line="360" w:lineRule="auto"/>
+              <w:jc w:val="both"/>
+              <w:rPr>
+                <w:rFonts w:ascii="Arial" w:hAnsi="Arial" w:cs="Arial"/>
+                <w:sz w:val="24"/>
+                <w:szCs w:val="24"/>
+                <w:u w:val="single"/>
+                <w:lang w:eastAsia="pt-BR"/>
+              </w:rPr>
+            </w:pPr>
+            <w:r>
+              <w:rPr>
+                <w:rFonts w:ascii="Arial" w:hAnsi="Arial" w:cs="Arial"/>
+                <w:sz w:val="24"/>
+                <w:szCs w:val="24"/>
+                <w:lang w:eastAsia="pt-BR"/>
+              </w:rPr>
+              <w:t>RF07</w:t>
+            </w:r>
+          </w:p>
+        </w:tc>
+        <w:tc>
+          <w:tcPr>
+            <w:tcW w:w="3070" w:type="dxa"/>
+          </w:tcPr>
+          <w:p>
+            <w:pPr>
+              <w:spacing w:line="360" w:lineRule="auto"/>
+              <w:jc w:val="both"/>
+              <w:rPr>
+                <w:rFonts w:ascii="Arial" w:hAnsi="Arial" w:cs="Arial"/>
+                <w:sz w:val="24"/>
+                <w:szCs w:val="24"/>
+                <w:lang w:eastAsia="pt-BR"/>
+              </w:rPr>
+            </w:pPr>
+            <w:r>
+              <w:rPr>
+                <w:rFonts w:ascii="Arial" w:hAnsi="Arial" w:cs="Arial"/>
+                <w:sz w:val="24"/>
+                <w:szCs w:val="24"/>
+                <w:lang w:eastAsia="pt-BR"/>
+              </w:rPr>
+              <w:t>O sistema deve controlar a presença dos participa</w:t>
+            </w:r>
+            <w:r>
+              <w:rPr>
+                <w:rFonts w:ascii="Arial" w:hAnsi="Arial" w:cs="Arial"/>
+                <w:sz w:val="24"/>
+                <w:szCs w:val="24"/>
+                <w:lang w:eastAsia="pt-BR"/>
+              </w:rPr>
+              <w:t>n</w:t>
+            </w:r>
+            <w:r>
+              <w:rPr>
+                <w:rFonts w:ascii="Arial" w:hAnsi="Arial" w:cs="Arial"/>
+                <w:sz w:val="24"/>
+                <w:szCs w:val="24"/>
+                <w:lang w:eastAsia="pt-BR"/>
+              </w:rPr>
+              <w:t>tes</w:t>
+            </w:r>
+          </w:p>
+        </w:tc>
+        <w:tc>
+          <w:tcPr>
+            <w:tcW w:w="3071" w:type="dxa"/>
+          </w:tcPr>
+          <w:p>
+            <w:pPr>
+              <w:spacing w:line="360" w:lineRule="auto"/>
+              <w:jc w:val="both"/>
+              <w:rPr>
+                <w:rFonts w:ascii="Arial" w:hAnsi="Arial" w:cs="Arial"/>
+                <w:sz w:val="24"/>
+                <w:szCs w:val="24"/>
+                <w:lang w:eastAsia="pt-BR"/>
+              </w:rPr>
+            </w:pPr>
+          </w:p>
+        </w:tc>
+      </w:tr>
+      <w:tr>
+        <w:tc>
+          <w:tcPr>
+            <w:tcW w:w="3070" w:type="dxa"/>
+          </w:tcPr>
+          <w:p>
+            <w:pPr>
+              <w:spacing w:line="360" w:lineRule="auto"/>
+              <w:jc w:val="both"/>
+              <w:rPr>
+                <w:rFonts w:ascii="Arial" w:hAnsi="Arial" w:cs="Arial"/>
+                <w:sz w:val="24"/>
+                <w:szCs w:val="24"/>
+                <w:lang w:eastAsia="pt-BR"/>
+              </w:rPr>
+            </w:pPr>
+            <w:r>
+              <w:rPr>
+                <w:rFonts w:ascii="Arial" w:hAnsi="Arial" w:cs="Arial"/>
+                <w:sz w:val="24"/>
+                <w:szCs w:val="24"/>
+                <w:lang w:eastAsia="pt-BR"/>
+              </w:rPr>
+              <w:t>RF 08</w:t>
+            </w:r>
+          </w:p>
+        </w:tc>
+        <w:tc>
+          <w:tcPr>
+            <w:tcW w:w="3070" w:type="dxa"/>
+          </w:tcPr>
+          <w:p>
+            <w:pPr>
+              <w:spacing w:line="360" w:lineRule="auto"/>
+              <w:jc w:val="both"/>
+              <w:rPr>
+                <w:rFonts w:ascii="Arial" w:hAnsi="Arial" w:cs="Arial"/>
+                <w:sz w:val="24"/>
+                <w:szCs w:val="24"/>
+                <w:lang w:eastAsia="pt-BR"/>
+              </w:rPr>
+            </w:pPr>
+            <w:r>
+              <w:rPr>
+                <w:rFonts w:ascii="Arial" w:hAnsi="Arial" w:cs="Arial"/>
+                <w:sz w:val="24"/>
+                <w:szCs w:val="24"/>
+                <w:lang w:eastAsia="pt-BR"/>
+              </w:rPr>
+              <w:t>O sistema deve gerar o certificado para os participantes</w:t>
+            </w:r>
+            <w:r>
+              <w:rPr>
+                <w:rFonts w:ascii="Arial" w:hAnsi="Arial" w:cs="Arial"/>
+                <w:sz w:val="24"/>
+                <w:szCs w:val="24"/>
+                <w:lang w:eastAsia="pt-BR"/>
+              </w:rPr>
+              <w:t xml:space="preserve"> e palestra</w:t>
+            </w:r>
+            <w:r>
+              <w:rPr>
+                <w:rFonts w:ascii="Arial" w:hAnsi="Arial" w:cs="Arial"/>
+                <w:sz w:val="24"/>
+                <w:szCs w:val="24"/>
+                <w:lang w:eastAsia="pt-BR"/>
+              </w:rPr>
+              <w:t>n</w:t>
+            </w:r>
+            <w:r>
+              <w:rPr>
+                <w:rFonts w:ascii="Arial" w:hAnsi="Arial" w:cs="Arial"/>
+                <w:sz w:val="24"/>
+                <w:szCs w:val="24"/>
+                <w:lang w:eastAsia="pt-BR"/>
+              </w:rPr>
+              <w:t>tes/instrutores.</w:t>
+            </w:r>
+          </w:p>
+        </w:tc>
+        <w:tc>
+          <w:tcPr>
+            <w:tcW w:w="3071" w:type="dxa"/>
+          </w:tcPr>
+          <w:p>
+            <w:pPr>
+              <w:spacing w:line="360" w:lineRule="auto"/>
+              <w:jc w:val="both"/>
+              <w:rPr>
+                <w:rFonts w:ascii="Arial" w:hAnsi="Arial" w:cs="Arial"/>
+                <w:sz w:val="24"/>
+                <w:szCs w:val="24"/>
+                <w:lang w:eastAsia="pt-BR"/>
+              </w:rPr>
+            </w:pPr>
+          </w:p>
+        </w:tc>
+      </w:tr>
+      <w:tr>
+        <w:tc>
+          <w:tcPr>
+            <w:tcW w:w="3070" w:type="dxa"/>
+          </w:tcPr>
+          <w:p>
+            <w:pPr>
+              <w:spacing w:line="360" w:lineRule="auto"/>
+              <w:jc w:val="both"/>
+              <w:rPr>
+                <w:rFonts w:ascii="Arial" w:hAnsi="Arial" w:cs="Arial"/>
+                <w:sz w:val="24"/>
+                <w:szCs w:val="24"/>
+                <w:lang w:eastAsia="pt-BR"/>
+              </w:rPr>
+            </w:pPr>
+            <w:r>
+              <w:rPr>
+                <w:rFonts w:ascii="Arial" w:hAnsi="Arial" w:cs="Arial"/>
+                <w:sz w:val="24"/>
+                <w:szCs w:val="24"/>
+                <w:lang w:eastAsia="pt-BR"/>
+              </w:rPr>
+              <w:t xml:space="preserve">RF </w:t>
+            </w:r>
+            <w:r>
+              <w:rPr>
+                <w:rFonts w:ascii="Arial" w:hAnsi="Arial" w:cs="Arial"/>
+                <w:sz w:val="24"/>
+                <w:szCs w:val="24"/>
+                <w:lang w:eastAsia="pt-BR"/>
+              </w:rPr>
+              <w:t>10</w:t>
+            </w:r>
+          </w:p>
+        </w:tc>
+        <w:tc>
+          <w:tcPr>
+            <w:tcW w:w="3070" w:type="dxa"/>
+          </w:tcPr>
+          <w:p>
+            <w:pPr>
+              <w:spacing w:line="360" w:lineRule="auto"/>
+              <w:jc w:val="both"/>
+              <w:rPr>
+                <w:rFonts w:ascii="Arial" w:hAnsi="Arial" w:cs="Arial"/>
+                <w:sz w:val="24"/>
+                <w:szCs w:val="24"/>
+                <w:lang w:eastAsia="pt-BR"/>
+              </w:rPr>
+            </w:pPr>
+          </w:p>
+        </w:tc>
+        <w:tc>
+          <w:tcPr>
+            <w:tcW w:w="3071" w:type="dxa"/>
+          </w:tcPr>
+          <w:p>
+            <w:pPr>
+              <w:spacing w:line="360" w:lineRule="auto"/>
+              <w:jc w:val="both"/>
+              <w:rPr>
+                <w:rFonts w:ascii="Arial" w:hAnsi="Arial" w:cs="Arial"/>
+                <w:sz w:val="24"/>
+                <w:szCs w:val="24"/>
+                <w:lang w:eastAsia="pt-BR"/>
+              </w:rPr>
+            </w:pPr>
+          </w:p>
+        </w:tc>
+      </w:tr>
+      <w:tr>
+        <w:tc>
+          <w:tcPr>
+            <w:tcW w:w="3070" w:type="dxa"/>
+          </w:tcPr>
+          <w:p>
+            <w:pPr>
+              <w:spacing w:line="360" w:lineRule="auto"/>
+              <w:jc w:val="both"/>
+              <w:rPr>
+                <w:rFonts w:ascii="Arial" w:hAnsi="Arial" w:cs="Arial"/>
+                <w:sz w:val="24"/>
+                <w:szCs w:val="24"/>
+                <w:lang w:eastAsia="pt-BR"/>
+              </w:rPr>
+            </w:pPr>
+            <w:r>
+              <w:rPr>
+                <w:rFonts w:ascii="Arial" w:hAnsi="Arial" w:cs="Arial"/>
+                <w:sz w:val="24"/>
+                <w:szCs w:val="24"/>
+                <w:lang w:eastAsia="pt-BR"/>
+              </w:rPr>
+              <w:t>RF 11</w:t>
+            </w:r>
+          </w:p>
+        </w:tc>
+        <w:tc>
+          <w:tcPr>
+            <w:tcW w:w="3070" w:type="dxa"/>
+          </w:tcPr>
+          <w:p>
+            <w:pPr>
+              <w:spacing w:line="360" w:lineRule="auto"/>
+              <w:jc w:val="both"/>
+              <w:rPr>
+                <w:rFonts w:ascii="Arial" w:hAnsi="Arial" w:cs="Arial"/>
+                <w:sz w:val="24"/>
+                <w:szCs w:val="24"/>
+                <w:lang w:eastAsia="pt-BR"/>
+              </w:rPr>
+            </w:pPr>
+          </w:p>
+        </w:tc>
+        <w:tc>
+          <w:tcPr>
+            <w:tcW w:w="3071" w:type="dxa"/>
+          </w:tcPr>
+          <w:p>
+            <w:pPr>
+              <w:spacing w:line="360" w:lineRule="auto"/>
+              <w:jc w:val="both"/>
+              <w:rPr>
+                <w:rFonts w:ascii="Arial" w:hAnsi="Arial" w:cs="Arial"/>
+                <w:sz w:val="24"/>
+                <w:szCs w:val="24"/>
+                <w:lang w:eastAsia="pt-BR"/>
+              </w:rPr>
+            </w:pPr>
+          </w:p>
+        </w:tc>
+      </w:tr>
+      <w:tr>
+        <w:tc>
+          <w:tcPr>
+            <w:tcW w:w="3070" w:type="dxa"/>
+          </w:tcPr>
+          <w:p>
+            <w:pPr>
+              <w:spacing w:line="360" w:lineRule="auto"/>
+              <w:jc w:val="both"/>
+              <w:rPr>
+                <w:rFonts w:ascii="Arial" w:hAnsi="Arial" w:cs="Arial"/>
+                <w:sz w:val="24"/>
+                <w:szCs w:val="24"/>
+                <w:lang w:eastAsia="pt-BR"/>
+              </w:rPr>
+            </w:pPr>
+            <w:r>
+              <w:rPr>
+                <w:rFonts w:ascii="Arial" w:hAnsi="Arial" w:cs="Arial"/>
+                <w:sz w:val="24"/>
+                <w:szCs w:val="24"/>
+                <w:lang w:eastAsia="pt-BR"/>
+              </w:rPr>
+              <w:lastRenderedPageBreak/>
+              <w:t>RF 12</w:t>
+            </w:r>
+          </w:p>
+        </w:tc>
+        <w:tc>
+          <w:tcPr>
+            <w:tcW w:w="3070" w:type="dxa"/>
+          </w:tcPr>
+          <w:p>
+            <w:pPr>
+              <w:spacing w:line="360" w:lineRule="auto"/>
+              <w:jc w:val="both"/>
+              <w:rPr>
+                <w:rFonts w:ascii="Arial" w:hAnsi="Arial" w:cs="Arial"/>
+                <w:sz w:val="24"/>
+                <w:szCs w:val="24"/>
+                <w:lang w:eastAsia="pt-BR"/>
+              </w:rPr>
+            </w:pPr>
+          </w:p>
+        </w:tc>
+        <w:tc>
+          <w:tcPr>
+            <w:tcW w:w="3071" w:type="dxa"/>
+          </w:tcPr>
+          <w:p>
+            <w:pPr>
+              <w:spacing w:line="360" w:lineRule="auto"/>
+              <w:jc w:val="both"/>
+              <w:rPr>
+                <w:rFonts w:ascii="Arial" w:hAnsi="Arial" w:cs="Arial"/>
+                <w:sz w:val="24"/>
+                <w:szCs w:val="24"/>
+                <w:lang w:eastAsia="pt-BR"/>
+              </w:rPr>
+            </w:pPr>
+          </w:p>
+        </w:tc>
+      </w:tr>
+      <w:tr>
+        <w:tc>
+          <w:tcPr>
+            <w:tcW w:w="3070" w:type="dxa"/>
+          </w:tcPr>
+          <w:p>
+            <w:pPr>
+              <w:spacing w:line="360" w:lineRule="auto"/>
+              <w:jc w:val="both"/>
+              <w:rPr>
+                <w:rFonts w:ascii="Arial" w:hAnsi="Arial" w:cs="Arial"/>
+                <w:sz w:val="24"/>
+                <w:szCs w:val="24"/>
+                <w:lang w:eastAsia="pt-BR"/>
+              </w:rPr>
+            </w:pPr>
+            <w:r>
+              <w:rPr>
+                <w:rFonts w:ascii="Arial" w:hAnsi="Arial" w:cs="Arial"/>
+                <w:sz w:val="24"/>
+                <w:szCs w:val="24"/>
+                <w:lang w:eastAsia="pt-BR"/>
+              </w:rPr>
+              <w:t>RF 13</w:t>
+            </w:r>
+          </w:p>
+        </w:tc>
+        <w:tc>
+          <w:tcPr>
+            <w:tcW w:w="3070" w:type="dxa"/>
+          </w:tcPr>
+          <w:p>
+            <w:pPr>
+              <w:spacing w:line="360" w:lineRule="auto"/>
+              <w:jc w:val="both"/>
+              <w:rPr>
+                <w:rFonts w:ascii="Arial" w:hAnsi="Arial" w:cs="Arial"/>
+                <w:sz w:val="24"/>
+                <w:szCs w:val="24"/>
+                <w:lang w:eastAsia="pt-BR"/>
+              </w:rPr>
+            </w:pPr>
+          </w:p>
+        </w:tc>
+        <w:tc>
+          <w:tcPr>
+            <w:tcW w:w="3071" w:type="dxa"/>
+          </w:tcPr>
+          <w:p>
+            <w:pPr>
+              <w:spacing w:line="360" w:lineRule="auto"/>
+              <w:jc w:val="both"/>
+              <w:rPr>
+                <w:rFonts w:ascii="Arial" w:hAnsi="Arial" w:cs="Arial"/>
+                <w:sz w:val="24"/>
+                <w:szCs w:val="24"/>
+                <w:lang w:eastAsia="pt-BR"/>
+              </w:rPr>
+            </w:pPr>
+          </w:p>
+        </w:tc>
+      </w:tr>
+      <w:tr>
+        <w:tc>
+          <w:tcPr>
+            <w:tcW w:w="3070" w:type="dxa"/>
+          </w:tcPr>
+          <w:p>
+            <w:pPr>
+              <w:spacing w:line="360" w:lineRule="auto"/>
+              <w:jc w:val="both"/>
+              <w:rPr>
+                <w:rFonts w:ascii="Arial" w:hAnsi="Arial" w:cs="Arial"/>
+                <w:sz w:val="24"/>
+                <w:szCs w:val="24"/>
+                <w:lang w:eastAsia="pt-BR"/>
+              </w:rPr>
+            </w:pPr>
+            <w:r>
+              <w:rPr>
+                <w:rFonts w:ascii="Arial" w:hAnsi="Arial" w:cs="Arial"/>
+                <w:sz w:val="24"/>
+                <w:szCs w:val="24"/>
+                <w:lang w:eastAsia="pt-BR"/>
+              </w:rPr>
+              <w:t>RF 14</w:t>
+            </w:r>
+          </w:p>
+        </w:tc>
+        <w:tc>
+          <w:tcPr>
+            <w:tcW w:w="3070" w:type="dxa"/>
+          </w:tcPr>
+          <w:p>
+            <w:pPr>
+              <w:spacing w:line="360" w:lineRule="auto"/>
+              <w:jc w:val="both"/>
+              <w:rPr>
+                <w:rFonts w:ascii="Arial" w:hAnsi="Arial" w:cs="Arial"/>
+                <w:sz w:val="24"/>
+                <w:szCs w:val="24"/>
+                <w:lang w:eastAsia="pt-BR"/>
+              </w:rPr>
+            </w:pPr>
+          </w:p>
+        </w:tc>
+        <w:tc>
+          <w:tcPr>
+            <w:tcW w:w="3071" w:type="dxa"/>
+          </w:tcPr>
+          <w:p>
+            <w:pPr>
+              <w:spacing w:line="360" w:lineRule="auto"/>
+              <w:jc w:val="both"/>
+              <w:rPr>
+                <w:rFonts w:ascii="Arial" w:hAnsi="Arial" w:cs="Arial"/>
+                <w:sz w:val="24"/>
+                <w:szCs w:val="24"/>
+                <w:lang w:eastAsia="pt-BR"/>
+              </w:rPr>
+            </w:pPr>
+          </w:p>
+        </w:tc>
+      </w:tr>
+    </w:tbl>
+    <w:p>
+      <w:pPr>
+        <w:spacing w:line="360" w:lineRule="auto"/>
+        <w:jc w:val="both"/>
+        <w:rPr>
+          <w:rFonts w:ascii="Arial" w:hAnsi="Arial" w:cs="Arial"/>
+          <w:sz w:val="24"/>
+          <w:szCs w:val="24"/>
+          <w:lang w:eastAsia="pt-BR"/>
+        </w:rPr>
+      </w:pPr>
+    </w:p>
+    <w:p>
+      <w:pPr>
+        <w:spacing w:line="360" w:lineRule="auto"/>
+        <w:jc w:val="both"/>
+        <w:rPr>
+          <w:rFonts w:ascii="Arial" w:hAnsi="Arial" w:cs="Arial"/>
+          <w:sz w:val="24"/>
+          <w:szCs w:val="24"/>
+          <w:lang w:eastAsia="pt-BR"/>
+        </w:rPr>
+      </w:pPr>
+      <w:r>
+        <w:rPr>
+          <w:rFonts w:ascii="Arial" w:hAnsi="Arial" w:cs="Arial"/>
+          <w:sz w:val="24"/>
+          <w:szCs w:val="24"/>
+          <w:lang w:eastAsia="pt-BR"/>
+        </w:rPr>
+        <w:t>2.2 Requisitos Não Funcionais</w:t>
+      </w:r>
+    </w:p>
+    <w:p>
+      <w:pPr>
+        <w:spacing w:line="360" w:lineRule="auto"/>
+        <w:jc w:val="both"/>
+        <w:rPr>
+          <w:rFonts w:ascii="Arial" w:hAnsi="Arial" w:cs="Arial"/>
+          <w:sz w:val="24"/>
+          <w:szCs w:val="24"/>
+          <w:lang w:eastAsia="pt-BR"/>
+        </w:rPr>
+      </w:pPr>
+      <w:r>
+        <w:rPr>
+          <w:rFonts w:ascii="Arial" w:hAnsi="Arial" w:cs="Arial"/>
+          <w:sz w:val="24"/>
+          <w:szCs w:val="24"/>
+          <w:lang w:eastAsia="pt-BR"/>
+        </w:rPr>
+        <w:t>2.2.1 Usabilidade</w:t>
+      </w:r>
+    </w:p>
+    <w:tbl>
+      <w:tblPr>
+        <w:tblStyle w:val="Tabelacomgrade"/>
+        <w:tblW w:w="0" w:type="auto"/>
+        <w:tblLook w:val="04A0"/>
+      </w:tblPr>
+      <w:tblGrid>
+        <w:gridCol w:w="3070"/>
+        <w:gridCol w:w="3070"/>
+        <w:gridCol w:w="3071"/>
+      </w:tblGrid>
+      <w:tr>
+        <w:tc>
+          <w:tcPr>
+            <w:tcW w:w="3070" w:type="dxa"/>
+          </w:tcPr>
+          <w:p>
+            <w:pPr>
+              <w:spacing w:line="360" w:lineRule="auto"/>
+              <w:jc w:val="center"/>
+              <w:rPr>
+                <w:rFonts w:ascii="Arial" w:hAnsi="Arial" w:cs="Arial"/>
+                <w:sz w:val="24"/>
+                <w:szCs w:val="24"/>
+                <w:lang w:eastAsia="pt-BR"/>
+              </w:rPr>
+            </w:pPr>
+            <w:r>
+              <w:rPr>
+                <w:rFonts w:ascii="Arial" w:hAnsi="Arial" w:cs="Arial"/>
+                <w:sz w:val="24"/>
+                <w:szCs w:val="24"/>
+                <w:lang w:eastAsia="pt-BR"/>
+              </w:rPr>
+              <w:t>Código</w:t>
+            </w:r>
+          </w:p>
+        </w:tc>
+        <w:tc>
+          <w:tcPr>
+            <w:tcW w:w="3070" w:type="dxa"/>
+          </w:tcPr>
+          <w:p>
+            <w:pPr>
+              <w:spacing w:line="360" w:lineRule="auto"/>
+              <w:jc w:val="center"/>
+              <w:rPr>
+                <w:rFonts w:ascii="Arial" w:hAnsi="Arial" w:cs="Arial"/>
+                <w:sz w:val="24"/>
+                <w:szCs w:val="24"/>
+                <w:lang w:eastAsia="pt-BR"/>
+              </w:rPr>
+            </w:pPr>
+            <w:r>
+              <w:rPr>
+                <w:rFonts w:ascii="Arial" w:hAnsi="Arial" w:cs="Arial"/>
+                <w:sz w:val="24"/>
+                <w:szCs w:val="24"/>
+                <w:lang w:eastAsia="pt-BR"/>
+              </w:rPr>
+              <w:t>Requisito</w:t>
+            </w:r>
+          </w:p>
+        </w:tc>
+        <w:tc>
+          <w:tcPr>
+            <w:tcW w:w="3071" w:type="dxa"/>
+          </w:tcPr>
+          <w:p>
+            <w:pPr>
+              <w:spacing w:line="360" w:lineRule="auto"/>
+              <w:jc w:val="center"/>
+              <w:rPr>
+                <w:rFonts w:ascii="Arial" w:hAnsi="Arial" w:cs="Arial"/>
+                <w:sz w:val="24"/>
+                <w:szCs w:val="24"/>
+                <w:lang w:eastAsia="pt-BR"/>
+              </w:rPr>
+            </w:pPr>
+            <w:r>
+              <w:rPr>
+                <w:rFonts w:ascii="Arial" w:hAnsi="Arial" w:cs="Arial"/>
+                <w:sz w:val="24"/>
+                <w:szCs w:val="24"/>
+                <w:lang w:eastAsia="pt-BR"/>
+              </w:rPr>
+              <w:t>Descrição</w:t>
+            </w:r>
+          </w:p>
+        </w:tc>
+      </w:tr>
+      <w:tr>
+        <w:tc>
+          <w:tcPr>
+            <w:tcW w:w="3070" w:type="dxa"/>
+          </w:tcPr>
+          <w:p>
+            <w:pPr>
+              <w:spacing w:line="360" w:lineRule="auto"/>
+              <w:jc w:val="both"/>
+              <w:rPr>
+                <w:rFonts w:ascii="Arial" w:hAnsi="Arial" w:cs="Arial"/>
+                <w:sz w:val="24"/>
+                <w:szCs w:val="24"/>
+                <w:lang w:eastAsia="pt-BR"/>
+              </w:rPr>
+            </w:pPr>
+            <w:r>
+              <w:rPr>
+                <w:rFonts w:ascii="Arial" w:hAnsi="Arial" w:cs="Arial"/>
+                <w:sz w:val="24"/>
+                <w:szCs w:val="24"/>
+                <w:lang w:eastAsia="pt-BR"/>
+              </w:rPr>
+              <w:t>RNF01</w:t>
+            </w:r>
+          </w:p>
+        </w:tc>
+        <w:tc>
+          <w:tcPr>
+            <w:tcW w:w="3070" w:type="dxa"/>
+          </w:tcPr>
+          <w:p>
+            <w:pPr>
+              <w:spacing w:line="360" w:lineRule="auto"/>
+              <w:jc w:val="both"/>
+              <w:rPr>
+                <w:rFonts w:ascii="Arial" w:hAnsi="Arial" w:cs="Arial"/>
+                <w:sz w:val="24"/>
+                <w:szCs w:val="24"/>
+                <w:lang w:eastAsia="pt-BR"/>
+              </w:rPr>
+            </w:pPr>
+            <w:r>
+              <w:rPr>
+                <w:rFonts w:ascii="Arial" w:hAnsi="Arial" w:cs="Arial"/>
+                <w:sz w:val="24"/>
+                <w:szCs w:val="24"/>
+                <w:lang w:eastAsia="pt-BR"/>
+              </w:rPr>
+              <w:t>O sistema deve ser re</w:t>
+            </w:r>
+            <w:r>
+              <w:rPr>
+                <w:rFonts w:ascii="Arial" w:hAnsi="Arial" w:cs="Arial"/>
+                <w:sz w:val="24"/>
+                <w:szCs w:val="24"/>
+                <w:lang w:eastAsia="pt-BR"/>
+              </w:rPr>
+              <w:t>s</w:t>
+            </w:r>
+            <w:r>
+              <w:rPr>
+                <w:rFonts w:ascii="Arial" w:hAnsi="Arial" w:cs="Arial"/>
+                <w:sz w:val="24"/>
+                <w:szCs w:val="24"/>
+                <w:lang w:eastAsia="pt-BR"/>
+              </w:rPr>
+              <w:t>ponsivo.</w:t>
+            </w:r>
+          </w:p>
+        </w:tc>
+        <w:tc>
+          <w:tcPr>
+            <w:tcW w:w="3071" w:type="dxa"/>
+          </w:tcPr>
+          <w:p>
+            <w:pPr>
+              <w:spacing w:line="360" w:lineRule="auto"/>
+              <w:jc w:val="both"/>
+              <w:rPr>
+                <w:rFonts w:ascii="Arial" w:hAnsi="Arial" w:cs="Arial"/>
+                <w:sz w:val="24"/>
+                <w:szCs w:val="24"/>
+                <w:lang w:eastAsia="pt-BR"/>
+              </w:rPr>
+            </w:pPr>
+          </w:p>
+        </w:tc>
+      </w:tr>
+    </w:tbl>
+    <w:p>
+      <w:pPr>
+        <w:spacing w:line="360" w:lineRule="auto"/>
+        <w:jc w:val="both"/>
+        <w:rPr>
+          <w:rFonts w:ascii="Arial" w:hAnsi="Arial" w:cs="Arial"/>
+          <w:sz w:val="24"/>
+          <w:szCs w:val="24"/>
+          <w:lang w:eastAsia="pt-BR"/>
+        </w:rPr>
+      </w:pPr>
+    </w:p>
+    <w:p>
+      <w:pPr>
+        <w:spacing w:line="360" w:lineRule="auto"/>
+        <w:jc w:val="both"/>
+        <w:rPr>
+          <w:rFonts w:ascii="Arial" w:hAnsi="Arial" w:cs="Arial"/>
+          <w:sz w:val="24"/>
+          <w:szCs w:val="24"/>
+          <w:lang w:eastAsia="pt-BR"/>
+        </w:rPr>
+      </w:pPr>
+      <w:r>
+        <w:rPr>
+          <w:rFonts w:ascii="Arial" w:hAnsi="Arial" w:cs="Arial"/>
+          <w:sz w:val="24"/>
+          <w:szCs w:val="24"/>
+          <w:lang w:eastAsia="pt-BR"/>
+        </w:rPr>
+        <w:t>2.2.1 Implementação</w:t>
+      </w:r>
+    </w:p>
+    <w:tbl>
+      <w:tblPr>
+        <w:tblStyle w:val="Tabelacomgrade"/>
+        <w:tblW w:w="0" w:type="auto"/>
+        <w:tblLook w:val="04A0"/>
+      </w:tblPr>
+      <w:tblGrid>
+        <w:gridCol w:w="3070"/>
+        <w:gridCol w:w="3070"/>
+        <w:gridCol w:w="3071"/>
+      </w:tblGrid>
+      <w:tr>
+        <w:tc>
+          <w:tcPr>
+            <w:tcW w:w="3070" w:type="dxa"/>
+          </w:tcPr>
+          <w:p>
+            <w:pPr>
+              <w:spacing w:line="360" w:lineRule="auto"/>
+              <w:jc w:val="center"/>
+              <w:rPr>
+                <w:rFonts w:ascii="Arial" w:hAnsi="Arial" w:cs="Arial"/>
+                <w:sz w:val="24"/>
+                <w:szCs w:val="24"/>
+                <w:u w:val="single"/>
+                <w:lang w:eastAsia="pt-BR"/>
+              </w:rPr>
+            </w:pPr>
+            <w:r>
+              <w:rPr>
+                <w:rFonts w:ascii="Arial" w:hAnsi="Arial" w:cs="Arial"/>
+                <w:sz w:val="24"/>
+                <w:szCs w:val="24"/>
+                <w:u w:val="single"/>
+                <w:lang w:eastAsia="pt-BR"/>
+              </w:rPr>
+              <w:t>Código</w:t>
+            </w:r>
+          </w:p>
+        </w:tc>
+        <w:tc>
+          <w:tcPr>
+            <w:tcW w:w="3070" w:type="dxa"/>
+          </w:tcPr>
+          <w:p>
+            <w:pPr>
+              <w:spacing w:line="360" w:lineRule="auto"/>
+              <w:jc w:val="center"/>
+              <w:rPr>
+                <w:rFonts w:ascii="Arial" w:hAnsi="Arial" w:cs="Arial"/>
+                <w:sz w:val="24"/>
+                <w:szCs w:val="24"/>
+                <w:lang w:eastAsia="pt-BR"/>
+              </w:rPr>
+            </w:pPr>
+            <w:r>
+              <w:rPr>
+                <w:rFonts w:ascii="Arial" w:hAnsi="Arial" w:cs="Arial"/>
+                <w:sz w:val="24"/>
+                <w:szCs w:val="24"/>
+                <w:lang w:eastAsia="pt-BR"/>
+              </w:rPr>
+              <w:t>Requisito</w:t>
+            </w:r>
+          </w:p>
+        </w:tc>
+        <w:tc>
+          <w:tcPr>
+            <w:tcW w:w="3071" w:type="dxa"/>
+          </w:tcPr>
+          <w:p>
+            <w:pPr>
+              <w:spacing w:line="360" w:lineRule="auto"/>
+              <w:jc w:val="center"/>
+              <w:rPr>
+                <w:rFonts w:ascii="Arial" w:hAnsi="Arial" w:cs="Arial"/>
+                <w:sz w:val="24"/>
+                <w:szCs w:val="24"/>
+                <w:lang w:eastAsia="pt-BR"/>
+              </w:rPr>
+            </w:pPr>
+            <w:r>
+              <w:rPr>
+                <w:rFonts w:ascii="Arial" w:hAnsi="Arial" w:cs="Arial"/>
+                <w:sz w:val="24"/>
+                <w:szCs w:val="24"/>
+                <w:lang w:eastAsia="pt-BR"/>
+              </w:rPr>
+              <w:t>Descrição</w:t>
+            </w:r>
+          </w:p>
+        </w:tc>
+      </w:tr>
+      <w:tr>
+        <w:tc>
+          <w:tcPr>
+            <w:tcW w:w="3070" w:type="dxa"/>
+          </w:tcPr>
+          <w:p>
+            <w:pPr>
+              <w:spacing w:line="360" w:lineRule="auto"/>
+              <w:jc w:val="both"/>
+              <w:rPr>
+                <w:rFonts w:ascii="Arial" w:hAnsi="Arial" w:cs="Arial"/>
+                <w:sz w:val="24"/>
+                <w:szCs w:val="24"/>
+                <w:u w:val="single"/>
+                <w:lang w:eastAsia="pt-BR"/>
+              </w:rPr>
+            </w:pPr>
+            <w:r>
+              <w:rPr>
+                <w:rFonts w:ascii="Arial" w:hAnsi="Arial" w:cs="Arial"/>
+                <w:sz w:val="24"/>
+                <w:szCs w:val="24"/>
+                <w:lang w:eastAsia="pt-BR"/>
+              </w:rPr>
+              <w:t>RNF02</w:t>
+            </w:r>
+          </w:p>
+        </w:tc>
+        <w:tc>
+          <w:tcPr>
+            <w:tcW w:w="3070" w:type="dxa"/>
+          </w:tcPr>
+          <w:p>
+            <w:pPr>
+              <w:spacing w:line="360" w:lineRule="auto"/>
+              <w:jc w:val="both"/>
+              <w:rPr>
+                <w:rFonts w:ascii="Arial" w:hAnsi="Arial" w:cs="Arial"/>
+                <w:sz w:val="24"/>
+                <w:szCs w:val="24"/>
+                <w:lang w:eastAsia="pt-BR"/>
+              </w:rPr>
+            </w:pPr>
+            <w:r>
+              <w:rPr>
+                <w:rFonts w:ascii="Arial" w:hAnsi="Arial" w:cs="Arial"/>
+                <w:sz w:val="24"/>
+                <w:szCs w:val="24"/>
+                <w:lang w:eastAsia="pt-BR"/>
+              </w:rPr>
+              <w:t>O sistema deve funcionar exclusivamente como um aplicação web.</w:t>
+            </w:r>
+          </w:p>
+        </w:tc>
+        <w:tc>
+          <w:tcPr>
+            <w:tcW w:w="3071" w:type="dxa"/>
+          </w:tcPr>
+          <w:p>
+            <w:pPr>
+              <w:spacing w:line="360" w:lineRule="auto"/>
+              <w:jc w:val="both"/>
+              <w:rPr>
+                <w:rFonts w:ascii="Arial" w:hAnsi="Arial" w:cs="Arial"/>
+                <w:sz w:val="24"/>
+                <w:szCs w:val="24"/>
+                <w:lang w:eastAsia="pt-BR"/>
+              </w:rPr>
+            </w:pPr>
+          </w:p>
+        </w:tc>
+      </w:tr>
+    </w:tbl>
+    <w:p>
+      <w:pPr>
+        <w:spacing w:line="360" w:lineRule="auto"/>
+        <w:jc w:val="both"/>
+        <w:rPr>
+          <w:rFonts w:ascii="Arial" w:hAnsi="Arial" w:cs="Arial"/>
+          <w:sz w:val="24"/>
+          <w:szCs w:val="24"/>
+          <w:lang w:eastAsia="pt-BR"/>
+        </w:rPr>
+      </w:pPr>
+    </w:p>
+    <w:p>
+      <w:pPr>
+        <w:spacing w:line="360" w:lineRule="auto"/>
+        <w:jc w:val="both"/>
+        <w:rPr>
+          <w:rFonts w:ascii="Arial" w:hAnsi="Arial" w:cs="Arial"/>
+          <w:color w:val="FF0000"/>
+          <w:sz w:val="24"/>
+          <w:szCs w:val="24"/>
+          <w:lang w:eastAsia="pt-BR"/>
+        </w:rPr>
+      </w:pPr>
+      <w:r>
+        <w:rPr>
+          <w:rFonts w:ascii="Arial" w:hAnsi="Arial" w:cs="Arial"/>
+          <w:color w:val="FF0000"/>
+          <w:sz w:val="24"/>
+          <w:szCs w:val="24"/>
+          <w:lang w:eastAsia="pt-BR"/>
+        </w:rPr>
+        <w:t>Entre os requisitos não funcionais, inclua os requisitos de usabilidade, de implementação e de portabilidade.</w:t>
+      </w:r>
+      <w:r>
+        <w:rPr>
+          <w:rFonts w:ascii="Arial" w:hAnsi="Arial" w:cs="Arial"/>
+          <w:color w:val="FF0000"/>
+          <w:sz w:val="24"/>
+          <w:szCs w:val="24"/>
+          <w:lang w:eastAsia="pt-BR"/>
+        </w:rPr>
+        <w:t xml:space="preserve"> É importante observar que nenhuma tecnologia foi colocada como requisito nos trabalhos, assim, não devem compor a lista e suas escolhas deverão ser apresentadas no item 4.</w:t>
+      </w:r>
+    </w:p>
+    <w:p>
+      <w:pPr>
+        <w:spacing w:after="0" w:line="360" w:lineRule="auto"/>
+        <w:jc w:val="both"/>
+        <w:rPr>
+          <w:rFonts w:ascii="Arial" w:eastAsia="Times New Roman" w:hAnsi="Arial" w:cs="Arial"/>
+          <w:sz w:val="24"/>
+          <w:szCs w:val="24"/>
+          <w:lang w:eastAsia="pt-BR"/>
+        </w:rPr>
+      </w:pPr>
+    </w:p>
+    <w:p>
+      <w:pPr>
+        <w:pStyle w:val="Ttulo2"/>
+        <w:rPr>
+          <w:rFonts w:cs="Arial"/>
+          <w:szCs w:val="24"/>
           <w:lang w:eastAsia="pt-BR"/>
         </w:rPr>
       </w:pPr>
@@ -1107,7 +3064,7 @@
           <w:rFonts w:ascii="Arial" w:hAnsi="Arial" w:cs="Arial"/>
           <w:sz w:val="24"/>
           <w:szCs w:val="24"/>
-          <w:lang w:val="x-none" w:eastAsia="pt-BR"/>
+          <w:lang w:eastAsia="pt-BR"/>
         </w:rPr>
       </w:pPr>
     </w:p>
@@ -1117,71 +3074,79 @@
         <w:ind w:firstLine="709"/>
         <w:rPr>
           <w:rFonts w:ascii="Arial" w:eastAsia="Times New Roman" w:hAnsi="Arial" w:cs="Arial"/>
-          <w:sz w:val="24"/>
-          <w:szCs w:val="24"/>
-          <w:lang w:eastAsia="pt-BR"/>
-        </w:rPr>
-      </w:pPr>
-      <w:r>
-        <w:rPr>
-          <w:rFonts w:ascii="Arial" w:hAnsi="Arial" w:cs="Arial"/>
-          <w:sz w:val="24"/>
-          <w:szCs w:val="24"/>
-          <w:lang w:val="x-none" w:eastAsia="pt-BR"/>
+          <w:color w:val="FF0000"/>
+          <w:sz w:val="24"/>
+          <w:szCs w:val="24"/>
+          <w:lang w:eastAsia="pt-BR"/>
+        </w:rPr>
+      </w:pPr>
+      <w:r>
+        <w:rPr>
+          <w:rFonts w:ascii="Arial" w:hAnsi="Arial" w:cs="Arial"/>
+          <w:color w:val="FF0000"/>
+          <w:sz w:val="24"/>
+          <w:szCs w:val="24"/>
+          <w:lang w:eastAsia="pt-BR"/>
         </w:rPr>
         <w:t>Crie um diagrama</w:t>
       </w:r>
       <w:r>
         <w:rPr>
           <w:rFonts w:ascii="Arial" w:hAnsi="Arial" w:cs="Arial"/>
-          <w:sz w:val="24"/>
-          <w:szCs w:val="24"/>
-          <w:lang w:val="x-none" w:eastAsia="pt-BR"/>
+          <w:color w:val="FF0000"/>
+          <w:sz w:val="24"/>
+          <w:szCs w:val="24"/>
+          <w:lang w:eastAsia="pt-BR"/>
         </w:rPr>
         <w:t xml:space="preserve"> de casos de uso</w:t>
       </w:r>
       <w:r>
         <w:rPr>
           <w:rFonts w:ascii="Arial" w:hAnsi="Arial" w:cs="Arial"/>
-          <w:sz w:val="24"/>
-          <w:szCs w:val="24"/>
-          <w:lang w:val="x-none" w:eastAsia="pt-BR"/>
+          <w:color w:val="FF0000"/>
+          <w:sz w:val="24"/>
+          <w:szCs w:val="24"/>
+          <w:lang w:eastAsia="pt-BR"/>
         </w:rPr>
         <w:t xml:space="preserve"> que apresente</w:t>
       </w:r>
       <w:r>
         <w:rPr>
           <w:rFonts w:ascii="Arial" w:hAnsi="Arial" w:cs="Arial"/>
-          <w:sz w:val="24"/>
-          <w:szCs w:val="24"/>
-          <w:lang w:val="x-none" w:eastAsia="pt-BR"/>
+          <w:color w:val="FF0000"/>
+          <w:sz w:val="24"/>
+          <w:szCs w:val="24"/>
+          <w:lang w:eastAsia="pt-BR"/>
         </w:rPr>
         <w:t xml:space="preserve"> quais são os casos de uso que sua aplicação </w:t>
       </w:r>
       <w:r>
         <w:rPr>
           <w:rFonts w:ascii="Arial" w:hAnsi="Arial" w:cs="Arial"/>
-          <w:sz w:val="24"/>
-          <w:szCs w:val="24"/>
-          <w:lang w:val="x-none" w:eastAsia="pt-BR"/>
+          <w:color w:val="FF0000"/>
+          <w:sz w:val="24"/>
+          <w:szCs w:val="24"/>
+          <w:lang w:eastAsia="pt-BR"/>
         </w:rPr>
         <w:t>implementará</w:t>
       </w:r>
       <w:r>
         <w:rPr>
           <w:rFonts w:ascii="Arial" w:hAnsi="Arial" w:cs="Arial"/>
-          <w:sz w:val="24"/>
-          <w:szCs w:val="24"/>
-          <w:lang w:val="x-none" w:eastAsia="pt-BR"/>
+          <w:color w:val="FF0000"/>
+          <w:sz w:val="24"/>
+          <w:szCs w:val="24"/>
+          <w:lang w:eastAsia="pt-BR"/>
         </w:rPr>
         <w:t xml:space="preserve">. Para cada caso de uso, </w:t>
       </w:r>
       <w:r>
         <w:rPr>
           <w:rFonts w:ascii="Arial" w:hAnsi="Arial" w:cs="Arial"/>
-          <w:sz w:val="24"/>
-          <w:szCs w:val="24"/>
-          <w:lang w:val="x-none" w:eastAsia="pt-BR"/>
+          <w:color w:val="FF0000"/>
+          <w:sz w:val="24"/>
+          <w:szCs w:val="24"/>
+          <w:lang w:eastAsia="pt-BR"/>
         </w:rPr>
         <w:t>apresente uma descrição sucinta de uma ou duas frases.</w:t>
       </w:r>
@@ -1255,23 +3220,129 @@
           <w:sz w:val="24"/>
           <w:szCs w:val="24"/>
         </w:rPr>
-        <w:t>Relacione quais são as tecnologias web que você usará na sua aplicação web. Na versão final do projeto, esta seção será substituída pela Arquitetura de So</w:t>
-      </w:r>
-      <w:r>
-        <w:rPr>
-          <w:rFonts w:ascii="Arial" w:hAnsi="Arial" w:cs="Arial"/>
-          <w:sz w:val="24"/>
-          <w:szCs w:val="24"/>
-        </w:rPr>
-        <w:t>f</w:t>
-      </w:r>
-      <w:r>
-        <w:rPr>
-          <w:rFonts w:ascii="Arial" w:hAnsi="Arial" w:cs="Arial"/>
-          <w:sz w:val="24"/>
-          <w:szCs w:val="24"/>
-        </w:rPr>
-        <w:t>tware da sua aplicação.</w:t>
+        <w:t>Arquitetura MVC</w:t>
+      </w:r>
+      <w:r>
+        <w:rPr>
+          <w:rFonts w:ascii="Arial" w:hAnsi="Arial" w:cs="Arial"/>
+          <w:sz w:val="24"/>
+          <w:szCs w:val="24"/>
+        </w:rPr>
+        <w:t xml:space="preserve"> (M – JSF, BootStrap, XHTML, CSS, JS, JQuery)</w:t>
+      </w:r>
+    </w:p>
+    <w:p>
+      <w:pPr>
+        <w:spacing w:after="0" w:line="360" w:lineRule="auto"/>
+        <w:ind w:firstLine="709"/>
+        <w:jc w:val="both"/>
+        <w:rPr>
+          <w:rFonts w:ascii="Arial" w:hAnsi="Arial" w:cs="Arial"/>
+          <w:sz w:val="24"/>
+          <w:szCs w:val="24"/>
+          <w:lang w:val="en-US"/>
+        </w:rPr>
+      </w:pPr>
+      <w:r>
+        <w:rPr>
+          <w:rFonts w:ascii="Arial" w:hAnsi="Arial" w:cs="Arial"/>
+          <w:sz w:val="24"/>
+          <w:szCs w:val="24"/>
+          <w:lang w:val="en-US"/>
+        </w:rPr>
+        <w:t>Spring Framework (Java)</w:t>
+      </w:r>
+    </w:p>
+    <w:p>
+      <w:pPr>
+        <w:spacing w:after="0" w:line="360" w:lineRule="auto"/>
+        <w:ind w:firstLine="709"/>
+        <w:jc w:val="both"/>
+        <w:rPr>
+          <w:rFonts w:ascii="Arial" w:hAnsi="Arial" w:cs="Arial"/>
+          <w:sz w:val="24"/>
+          <w:szCs w:val="24"/>
+          <w:lang w:val="en-US"/>
+        </w:rPr>
+      </w:pPr>
+      <w:r>
+        <w:rPr>
+          <w:rFonts w:ascii="Arial" w:hAnsi="Arial" w:cs="Arial"/>
+          <w:sz w:val="24"/>
+          <w:szCs w:val="24"/>
+          <w:lang w:val="en-US"/>
+        </w:rPr>
+        <w:t>Banco de Dados MySQL</w:t>
+      </w:r>
+    </w:p>
+    <w:p>
+      <w:pPr>
+        <w:spacing w:after="0" w:line="360" w:lineRule="auto"/>
+        <w:ind w:firstLine="709"/>
+        <w:jc w:val="both"/>
+        <w:rPr>
+          <w:rFonts w:ascii="Arial" w:hAnsi="Arial" w:cs="Arial"/>
+          <w:sz w:val="24"/>
+          <w:szCs w:val="24"/>
+          <w:lang w:val="en-US"/>
+        </w:rPr>
+      </w:pPr>
+      <w:r>
+        <w:rPr>
+          <w:rFonts w:ascii="Arial" w:hAnsi="Arial" w:cs="Arial"/>
+          <w:sz w:val="24"/>
+          <w:szCs w:val="24"/>
+          <w:lang w:val="en-US"/>
+        </w:rPr>
+        <w:t>Sevidor Apache Tomcat</w:t>
+      </w:r>
+    </w:p>
+    <w:p>
+      <w:pPr>
+        <w:spacing w:after="0" w:line="360" w:lineRule="auto"/>
+        <w:ind w:firstLine="709"/>
+        <w:jc w:val="both"/>
+        <w:rPr>
+          <w:rFonts w:ascii="Arial" w:hAnsi="Arial" w:cs="Arial"/>
+          <w:sz w:val="24"/>
+          <w:szCs w:val="24"/>
+          <w:lang w:val="en-US"/>
+        </w:rPr>
+      </w:pPr>
+    </w:p>
+    <w:p>
+      <w:pPr>
+        <w:spacing w:after="0" w:line="360" w:lineRule="auto"/>
+        <w:ind w:firstLine="709"/>
+        <w:jc w:val="both"/>
+        <w:rPr>
+          <w:rFonts w:ascii="Arial" w:hAnsi="Arial" w:cs="Arial"/>
+          <w:sz w:val="24"/>
+          <w:szCs w:val="24"/>
+          <w:lang w:val="en-US"/>
+        </w:rPr>
+      </w:pPr>
+    </w:p>
+    <w:p>
+      <w:pPr>
+        <w:spacing w:after="0" w:line="360" w:lineRule="auto"/>
+        <w:ind w:firstLine="709"/>
+        <w:jc w:val="both"/>
+        <w:rPr>
+          <w:rFonts w:ascii="Arial" w:hAnsi="Arial" w:cs="Arial"/>
+          <w:color w:val="FF0000"/>
+          <w:sz w:val="24"/>
+          <w:szCs w:val="24"/>
+        </w:rPr>
+      </w:pPr>
+      <w:r>
+        <w:rPr>
+          <w:rFonts w:ascii="Arial" w:hAnsi="Arial" w:cs="Arial"/>
+          <w:color w:val="FF0000"/>
+          <w:sz w:val="24"/>
+          <w:szCs w:val="24"/>
+        </w:rPr>
+        <w:t>Relacione quais são as tecnologias web que você usará na sua aplicação web. Na versão final do projeto, esta seção será substituída pela Arquitetura de Software da sua aplicação.</w:t>
       </w:r>
     </w:p>
     <w:p>
@@ -1321,8 +3392,8 @@
 </file>
 
 <file path=word/endnotes.xml><?xml version="1.0" encoding="utf-8"?>
-<w:endnotes xmlns:wpc="http://schemas.microsoft.com/office/word/2010/wordprocessingCanvas" xmlns:mc="http://schemas.openxmlformats.org/markup-compatibility/2006" xmlns:o="urn:schemas-microsoft-com:office:office" xmlns:r="http://schemas.openxmlformats.org/officeDocument/2006/relationships" xmlns:m="http://schemas.openxmlformats.org/officeDocument/2006/math" xmlns:v="urn:schemas-microsoft-com:vml" xmlns:wp14="http://schemas.microsoft.com/office/word/2010/wordprocessingDrawing" xmlns:wp="http://schemas.openxmlformats.org/drawingml/2006/wordprocessingDrawing" xmlns:w10="urn:schemas-microsoft-com:office:word" xmlns:w="http://schemas.openxmlformats.org/wordprocessingml/2006/main" xmlns:w14="http://schemas.microsoft.com/office/word/2010/wordml" xmlns:wpg="http://schemas.microsoft.com/office/word/2010/wordprocessingGroup" xmlns:wpi="http://schemas.microsoft.com/office/word/2010/wordprocessingInk" xmlns:wne="http://schemas.microsoft.com/office/word/2006/wordml" xmlns:wps="http://schemas.microsoft.com/office/word/2010/wordprocessingShape" mc:Ignorable="w14 wp14">
-  <w:endnote w:type="separator" w:id="-1">
+<w:endnotes xmlns:ve="http://schemas.openxmlformats.org/markup-compatibility/2006" xmlns:o="urn:schemas-microsoft-com:office:office" xmlns:r="http://schemas.openxmlformats.org/officeDocument/2006/relationships" xmlns:m="http://schemas.openxmlformats.org/officeDocument/2006/math" xmlns:v="urn:schemas-microsoft-com:vml" xmlns:wp="http://schemas.openxmlformats.org/drawingml/2006/wordprocessingDrawing" xmlns:w10="urn:schemas-microsoft-com:office:word" xmlns:w="http://schemas.openxmlformats.org/wordprocessingml/2006/main" xmlns:wne="http://schemas.microsoft.com/office/word/2006/wordml">
+  <w:endnote w:type="separator" w:id="0">
     <w:p>
       <w:pPr>
         <w:spacing w:after="0" w:line="240" w:lineRule="auto"/>
@@ -1332,7 +3403,7 @@
       </w:r>
     </w:p>
   </w:endnote>
-  <w:endnote w:type="continuationSeparator" w:id="0">
+  <w:endnote w:type="continuationSeparator" w:id="1">
     <w:p>
       <w:pPr>
         <w:spacing w:after="0" w:line="240" w:lineRule="auto"/>
@@ -1346,8 +3417,8 @@
 </file>
 
 <file path=word/footnotes.xml><?xml version="1.0" encoding="utf-8"?>
-<w:footnotes xmlns:wpc="http://schemas.microsoft.com/office/word/2010/wordprocessingCanvas" xmlns:mc="http://schemas.openxmlformats.org/markup-compatibility/2006" xmlns:o="urn:schemas-microsoft-com:office:office" xmlns:r="http://schemas.openxmlformats.org/officeDocument/2006/relationships" xmlns:m="http://schemas.openxmlformats.org/officeDocument/2006/math" xmlns:v="urn:schemas-microsoft-com:vml" xmlns:wp14="http://schemas.microsoft.com/office/word/2010/wordprocessingDrawing" xmlns:wp="http://schemas.openxmlformats.org/drawingml/2006/wordprocessingDrawing" xmlns:w10="urn:schemas-microsoft-com:office:word" xmlns:w="http://schemas.openxmlformats.org/wordprocessingml/2006/main" xmlns:w14="http://schemas.microsoft.com/office/word/2010/wordml" xmlns:wpg="http://schemas.microsoft.com/office/word/2010/wordprocessingGroup" xmlns:wpi="http://schemas.microsoft.com/office/word/2010/wordprocessingInk" xmlns:wne="http://schemas.microsoft.com/office/word/2006/wordml" xmlns:wps="http://schemas.microsoft.com/office/word/2010/wordprocessingShape" mc:Ignorable="w14 wp14">
-  <w:footnote w:type="separator" w:id="-1">
+<w:footnotes xmlns:ve="http://schemas.openxmlformats.org/markup-compatibility/2006" xmlns:o="urn:schemas-microsoft-com:office:office" xmlns:r="http://schemas.openxmlformats.org/officeDocument/2006/relationships" xmlns:m="http://schemas.openxmlformats.org/officeDocument/2006/math" xmlns:v="urn:schemas-microsoft-com:vml" xmlns:wp="http://schemas.openxmlformats.org/drawingml/2006/wordprocessingDrawing" xmlns:w10="urn:schemas-microsoft-com:office:word" xmlns:w="http://schemas.openxmlformats.org/wordprocessingml/2006/main" xmlns:wne="http://schemas.microsoft.com/office/word/2006/wordml">
+  <w:footnote w:type="separator" w:id="0">
     <w:p>
       <w:pPr>
         <w:spacing w:after="0" w:line="240" w:lineRule="auto"/>
@@ -1357,7 +3428,7 @@
       </w:r>
     </w:p>
   </w:footnote>
-  <w:footnote w:type="continuationSeparator" w:id="0">
+  <w:footnote w:type="continuationSeparator" w:id="1">
     <w:p>
       <w:pPr>
         <w:spacing w:after="0" w:line="240" w:lineRule="auto"/>
@@ -1371,7 +3442,7 @@
 </file>
 
 <file path=word/header1.xml><?xml version="1.0" encoding="utf-8"?>
-<w:hdr xmlns:wpc="http://schemas.microsoft.com/office/word/2010/wordprocessingCanvas" xmlns:mc="http://schemas.openxmlformats.org/markup-compatibility/2006" xmlns:o="urn:schemas-microsoft-com:office:office" xmlns:r="http://schemas.openxmlformats.org/officeDocument/2006/relationships" xmlns:m="http://schemas.openxmlformats.org/officeDocument/2006/math" xmlns:v="urn:schemas-microsoft-com:vml" xmlns:wp14="http://schemas.microsoft.com/office/word/2010/wordprocessingDrawing" xmlns:wp="http://schemas.openxmlformats.org/drawingml/2006/wordprocessingDrawing" xmlns:w10="urn:schemas-microsoft-com:office:word" xmlns:w="http://schemas.openxmlformats.org/wordprocessingml/2006/main" xmlns:w14="http://schemas.microsoft.com/office/word/2010/wordml" xmlns:wpg="http://schemas.microsoft.com/office/word/2010/wordprocessingGroup" xmlns:wpi="http://schemas.microsoft.com/office/word/2010/wordprocessingInk" xmlns:wne="http://schemas.microsoft.com/office/word/2006/wordml" xmlns:wps="http://schemas.microsoft.com/office/word/2010/wordprocessingShape" mc:Ignorable="w14 wp14">
+<w:hdr xmlns:ve="http://schemas.openxmlformats.org/markup-compatibility/2006" xmlns:o="urn:schemas-microsoft-com:office:office" xmlns:r="http://schemas.openxmlformats.org/officeDocument/2006/relationships" xmlns:m="http://schemas.openxmlformats.org/officeDocument/2006/math" xmlns:v="urn:schemas-microsoft-com:vml" xmlns:wp="http://schemas.openxmlformats.org/drawingml/2006/wordprocessingDrawing" xmlns:w10="urn:schemas-microsoft-com:office:word" xmlns:w="http://schemas.openxmlformats.org/wordprocessingml/2006/main" xmlns:wne="http://schemas.microsoft.com/office/word/2006/wordml">
   <w:p>
     <w:pPr>
       <w:pStyle w:val="Cabealho"/>
@@ -1390,7 +3461,7 @@
       <w:rPr>
         <w:noProof/>
       </w:rPr>
-      <w:t>1</w:t>
+      <w:t>4</w:t>
     </w:r>
     <w:r>
       <w:fldChar w:fldCharType="end"/>
@@ -1405,7 +3476,7 @@
 </file>
 
 <file path=word/numbering.xml><?xml version="1.0" encoding="utf-8"?>
-<w:numbering xmlns:wpc="http://schemas.microsoft.com/office/word/2010/wordprocessingCanvas" xmlns:mc="http://schemas.openxmlformats.org/markup-compatibility/2006" xmlns:o="urn:schemas-microsoft-com:office:office" xmlns:r="http://schemas.openxmlformats.org/officeDocument/2006/relationships" xmlns:m="http://schemas.openxmlformats.org/officeDocument/2006/math" xmlns:v="urn:schemas-microsoft-com:vml" xmlns:wp14="http://schemas.microsoft.com/office/word/2010/wordprocessingDrawing" xmlns:wp="http://schemas.openxmlformats.org/drawingml/2006/wordprocessingDrawing" xmlns:w10="urn:schemas-microsoft-com:office:word" xmlns:w="http://schemas.openxmlformats.org/wordprocessingml/2006/main" xmlns:w14="http://schemas.microsoft.com/office/word/2010/wordml" xmlns:wpg="http://schemas.microsoft.com/office/word/2010/wordprocessingGroup" xmlns:wpi="http://schemas.microsoft.com/office/word/2010/wordprocessingInk" xmlns:wne="http://schemas.microsoft.com/office/word/2006/wordml" xmlns:wps="http://schemas.microsoft.com/office/word/2010/wordprocessingShape" mc:Ignorable="w14 wp14">
+<w:numbering xmlns:ve="http://schemas.openxmlformats.org/markup-compatibility/2006" xmlns:o="urn:schemas-microsoft-com:office:office" xmlns:r="http://schemas.openxmlformats.org/officeDocument/2006/relationships" xmlns:m="http://schemas.openxmlformats.org/officeDocument/2006/math" xmlns:v="urn:schemas-microsoft-com:vml" xmlns:wp="http://schemas.openxmlformats.org/drawingml/2006/wordprocessingDrawing" xmlns:w10="urn:schemas-microsoft-com:office:word" xmlns:w="http://schemas.openxmlformats.org/wordprocessingml/2006/main" xmlns:wne="http://schemas.microsoft.com/office/word/2006/wordml">
   <w:abstractNum w:abstractNumId="0">
     <w:nsid w:val="FFFFFF1D"/>
     <w:multiLevelType w:val="multilevel"/>
@@ -3886,7 +5957,7 @@
 </file>
 
 <file path=word/styles.xml><?xml version="1.0" encoding="utf-8"?>
-<w:styles xmlns:mc="http://schemas.openxmlformats.org/markup-compatibility/2006" xmlns:r="http://schemas.openxmlformats.org/officeDocument/2006/relationships" xmlns:w="http://schemas.openxmlformats.org/wordprocessingml/2006/main" xmlns:w14="http://schemas.microsoft.com/office/word/2010/wordml" mc:Ignorable="w14">
+<w:styles xmlns:r="http://schemas.openxmlformats.org/officeDocument/2006/relationships" xmlns:w="http://schemas.openxmlformats.org/wordprocessingml/2006/main">
   <w:docDefaults>
     <w:rPrDefault>
       <w:rPr>
@@ -4068,7 +6139,7 @@
       <w:kern w:val="32"/>
       <w:sz w:val="24"/>
       <w:szCs w:val="32"/>
-      <w:lang w:val="x-none"/>
+      <w:lang/>
     </w:rPr>
   </w:style>
   <w:style w:type="paragraph" w:styleId="Ttulo2">
@@ -4091,7 +6162,7 @@
       <w:iCs/>
       <w:sz w:val="24"/>
       <w:szCs w:val="28"/>
-      <w:lang w:val="x-none"/>
+      <w:lang/>
     </w:rPr>
   </w:style>
   <w:style w:type="character" w:default="1" w:styleId="Fontepargpadro">
@@ -4105,6 +6176,7 @@
     <w:uiPriority w:val="99"/>
     <w:semiHidden/>
     <w:unhideWhenUsed/>
+    <w:qFormat/>
     <w:tblPr>
       <w:tblInd w:w="0" w:type="dxa"/>
       <w:tblCellMar>
@@ -4151,7 +6223,7 @@
     <w:rPr>
       <w:sz w:val="20"/>
       <w:szCs w:val="20"/>
-      <w:lang w:val="x-none"/>
+      <w:lang/>
     </w:rPr>
   </w:style>
   <w:style w:type="character" w:customStyle="1" w:styleId="TextodenotaderodapChar">
@@ -4205,7 +6277,7 @@
       </w:tabs>
     </w:pPr>
     <w:rPr>
-      <w:lang w:val="x-none"/>
+      <w:lang/>
     </w:rPr>
   </w:style>
   <w:style w:type="character" w:customStyle="1" w:styleId="CabealhoChar">
@@ -4233,7 +6305,7 @@
       </w:tabs>
     </w:pPr>
     <w:rPr>
-      <w:lang w:val="x-none"/>
+      <w:lang/>
     </w:rPr>
   </w:style>
   <w:style w:type="character" w:customStyle="1" w:styleId="RodapChar">
@@ -4281,7 +6353,7 @@
     <w:rPr>
       <w:sz w:val="20"/>
       <w:szCs w:val="20"/>
-      <w:lang w:val="x-none"/>
+      <w:lang/>
     </w:rPr>
   </w:style>
   <w:style w:type="character" w:customStyle="1" w:styleId="TextodenotadefimChar">
@@ -4354,7 +6426,7 @@
       <w:rFonts w:ascii="Tahoma" w:hAnsi="Tahoma"/>
       <w:sz w:val="16"/>
       <w:szCs w:val="16"/>
-      <w:lang w:val="x-none"/>
+      <w:lang/>
     </w:rPr>
   </w:style>
   <w:style w:type="paragraph" w:styleId="Sumrio1">
@@ -4419,6 +6491,29 @@
       <w:color w:val="800080"/>
       <w:u w:val="single"/>
     </w:rPr>
+  </w:style>
+  <w:style w:type="table" w:styleId="Tabelacomgrade">
+    <w:name w:val="Table Grid"/>
+    <w:basedOn w:val="Tabelanormal"/>
+    <w:uiPriority w:val="59"/>
+    <w:rsid w:val="006B0132"/>
+    <w:tblPr>
+      <w:tblInd w:w="0" w:type="dxa"/>
+      <w:tblBorders>
+        <w:top w:val="single" w:sz="4" w:space="0" w:color="000000" w:themeColor="text1"/>
+        <w:left w:val="single" w:sz="4" w:space="0" w:color="000000" w:themeColor="text1"/>
+        <w:bottom w:val="single" w:sz="4" w:space="0" w:color="000000" w:themeColor="text1"/>
+        <w:right w:val="single" w:sz="4" w:space="0" w:color="000000" w:themeColor="text1"/>
+        <w:insideH w:val="single" w:sz="4" w:space="0" w:color="000000" w:themeColor="text1"/>
+        <w:insideV w:val="single" w:sz="4" w:space="0" w:color="000000" w:themeColor="text1"/>
+      </w:tblBorders>
+      <w:tblCellMar>
+        <w:top w:w="0" w:type="dxa"/>
+        <w:left w:w="108" w:type="dxa"/>
+        <w:bottom w:w="0" w:type="dxa"/>
+        <w:right w:w="108" w:type="dxa"/>
+      </w:tblCellMar>
+    </w:tblPr>
   </w:style>
 </w:styles>
 </file>
@@ -5250,7 +7345,7 @@
   <a:extraClrSchemeLst/>
   <a:extLst>
     <a:ext uri="{05A4C25C-085E-4340-85A3-A5531E510DB2}">
-      <thm15:themeFamily xmlns:thm15="http://schemas.microsoft.com/office/thememl/2012/main" xmlns="" name="Office Theme" id="{62F939B6-93AF-4DB8-9C6B-D6C7DFDC589F}" vid="{4A3C46E8-61CC-4603-A589-7422A47A8E4A}"/>
+      <thm15:themeFamily xmlns="" xmlns:thm15="http://schemas.microsoft.com/office/thememl/2012/main" name="Office Theme" id="{62F939B6-93AF-4DB8-9C6B-D6C7DFDC589F}" vid="{4A3C46E8-61CC-4603-A589-7422A47A8E4A}"/>
     </a:ext>
   </a:extLst>
 </a:theme>

</xml_diff>